<commit_message>
Fixed Account Settings and made changes to the Database
Database changes were made in T.P.Schedule and T.Preferences

Check the database.info.docx file for specifics

Also made pref_id and sched_id auto increment
</commit_message>
<xml_diff>
--- a/database info.docx
+++ b/database info.docx
@@ -1,6 +1,6 @@
 
 <file path=word/document.xml><?xml version="1.0" encoding="utf-8"?>
-<w:document xmlns:wpc="http://schemas.microsoft.com/office/word/2010/wordprocessingCanvas" xmlns:mc="http://schemas.openxmlformats.org/markup-compatibility/2006" xmlns:o="urn:schemas-microsoft-com:office:office" xmlns:r="http://schemas.openxmlformats.org/officeDocument/2006/relationships" xmlns:m="http://schemas.openxmlformats.org/officeDocument/2006/math" xmlns:v="urn:schemas-microsoft-com:vml" xmlns:wp14="http://schemas.microsoft.com/office/word/2010/wordprocessingDrawing" xmlns:wp="http://schemas.openxmlformats.org/drawingml/2006/wordprocessingDrawing" xmlns:w10="urn:schemas-microsoft-com:office:word" xmlns:w="http://schemas.openxmlformats.org/wordprocessingml/2006/main" xmlns:w14="http://schemas.microsoft.com/office/word/2010/wordml" xmlns:w15="http://schemas.microsoft.com/office/word/2012/wordml" xmlns:wpg="http://schemas.microsoft.com/office/word/2010/wordprocessingGroup" xmlns:wpi="http://schemas.microsoft.com/office/word/2010/wordprocessingInk" xmlns:wne="http://schemas.microsoft.com/office/word/2006/wordml" xmlns:wps="http://schemas.microsoft.com/office/word/2010/wordprocessingShape" mc:Ignorable="w14 w15 wp14">
+<w:document xmlns:ve="http://schemas.openxmlformats.org/markup-compatibility/2006" xmlns:o="urn:schemas-microsoft-com:office:office" xmlns:r="http://schemas.openxmlformats.org/officeDocument/2006/relationships" xmlns:m="http://schemas.openxmlformats.org/officeDocument/2006/math" xmlns:v="urn:schemas-microsoft-com:vml" xmlns:wp="http://schemas.openxmlformats.org/drawingml/2006/wordprocessingDrawing" xmlns:w10="urn:schemas-microsoft-com:office:word" xmlns:w="http://schemas.openxmlformats.org/wordprocessingml/2006/main" xmlns:wne="http://schemas.microsoft.com/office/word/2006/wordml">
   <w:body>
     <w:p>
       <w:pPr>
@@ -13,7 +13,7 @@
       <w:tblPr>
         <w:tblStyle w:val="TableGrid"/>
         <w:tblW w:w="0" w:type="auto"/>
-        <w:tblLook w:val="04A0" w:firstRow="1" w:lastRow="0" w:firstColumn="1" w:lastColumn="0" w:noHBand="0" w:noVBand="1"/>
+        <w:tblLook w:val="04A0"/>
       </w:tblPr>
       <w:tblGrid>
         <w:gridCol w:w="2605"/>
@@ -108,11 +108,9 @@
             <w:tcW w:w="2605" w:type="dxa"/>
           </w:tcPr>
           <w:p>
-            <w:proofErr w:type="spellStart"/>
             <w:r>
               <w:t>email_address</w:t>
             </w:r>
-            <w:proofErr w:type="spellEnd"/>
           </w:p>
         </w:tc>
         <w:tc>
@@ -170,13 +168,8 @@
             <w:tcW w:w="2070" w:type="dxa"/>
           </w:tcPr>
           <w:p>
-            <w:proofErr w:type="spellStart"/>
-            <w:r>
-              <w:t>int</w:t>
-            </w:r>
-            <w:proofErr w:type="spellEnd"/>
-            <w:r>
-              <w:t>(2</w:t>
+            <w:r>
+              <w:t>int(2</w:t>
             </w:r>
             <w:r>
               <w:t>0)</w:t>
@@ -218,11 +211,9 @@
             <w:tcW w:w="2605" w:type="dxa"/>
           </w:tcPr>
           <w:p>
-            <w:proofErr w:type="spellStart"/>
             <w:r>
               <w:t>last_name</w:t>
             </w:r>
-            <w:proofErr w:type="spellEnd"/>
           </w:p>
         </w:tc>
         <w:tc>
@@ -248,11 +239,9 @@
             <w:tcW w:w="2605" w:type="dxa"/>
           </w:tcPr>
           <w:p>
-            <w:proofErr w:type="spellStart"/>
             <w:r>
               <w:t>first_name</w:t>
             </w:r>
-            <w:proofErr w:type="spellEnd"/>
           </w:p>
         </w:tc>
         <w:tc>
@@ -278,11 +267,9 @@
             <w:tcW w:w="2605" w:type="dxa"/>
           </w:tcPr>
           <w:p>
-            <w:proofErr w:type="spellStart"/>
             <w:r>
               <w:t>middle_name</w:t>
             </w:r>
-            <w:proofErr w:type="spellEnd"/>
           </w:p>
         </w:tc>
         <w:tc>
@@ -308,25 +295,18 @@
             <w:tcW w:w="2605" w:type="dxa"/>
           </w:tcPr>
           <w:p>
-            <w:proofErr w:type="spellStart"/>
             <w:r>
               <w:t>birth_day</w:t>
             </w:r>
-            <w:proofErr w:type="spellEnd"/>
-          </w:p>
-        </w:tc>
-        <w:tc>
-          <w:tcPr>
-            <w:tcW w:w="2070" w:type="dxa"/>
-          </w:tcPr>
-          <w:p>
-            <w:proofErr w:type="spellStart"/>
-            <w:r>
-              <w:t>int</w:t>
-            </w:r>
-            <w:proofErr w:type="spellEnd"/>
-            <w:r>
-              <w:t>(2)</w:t>
+          </w:p>
+        </w:tc>
+        <w:tc>
+          <w:tcPr>
+            <w:tcW w:w="2070" w:type="dxa"/>
+          </w:tcPr>
+          <w:p>
+            <w:r>
+              <w:t>int(2)</w:t>
             </w:r>
           </w:p>
         </w:tc>
@@ -343,25 +323,18 @@
             <w:tcW w:w="2605" w:type="dxa"/>
           </w:tcPr>
           <w:p>
-            <w:proofErr w:type="spellStart"/>
             <w:r>
               <w:t>birth_month</w:t>
             </w:r>
-            <w:proofErr w:type="spellEnd"/>
-          </w:p>
-        </w:tc>
-        <w:tc>
-          <w:tcPr>
-            <w:tcW w:w="2070" w:type="dxa"/>
-          </w:tcPr>
-          <w:p>
-            <w:proofErr w:type="spellStart"/>
-            <w:r>
-              <w:t>int</w:t>
-            </w:r>
-            <w:proofErr w:type="spellEnd"/>
-            <w:r>
-              <w:t>(2)</w:t>
+          </w:p>
+        </w:tc>
+        <w:tc>
+          <w:tcPr>
+            <w:tcW w:w="2070" w:type="dxa"/>
+          </w:tcPr>
+          <w:p>
+            <w:r>
+              <w:t>int(2)</w:t>
             </w:r>
           </w:p>
         </w:tc>
@@ -378,25 +351,18 @@
             <w:tcW w:w="2605" w:type="dxa"/>
           </w:tcPr>
           <w:p>
-            <w:proofErr w:type="spellStart"/>
             <w:r>
               <w:t>birth_year</w:t>
             </w:r>
-            <w:proofErr w:type="spellEnd"/>
-          </w:p>
-        </w:tc>
-        <w:tc>
-          <w:tcPr>
-            <w:tcW w:w="2070" w:type="dxa"/>
-          </w:tcPr>
-          <w:p>
-            <w:proofErr w:type="spellStart"/>
-            <w:r>
-              <w:t>int</w:t>
-            </w:r>
-            <w:proofErr w:type="spellEnd"/>
-            <w:r>
-              <w:t>(4)</w:t>
+          </w:p>
+        </w:tc>
+        <w:tc>
+          <w:tcPr>
+            <w:tcW w:w="2070" w:type="dxa"/>
+          </w:tcPr>
+          <w:p>
+            <w:r>
+              <w:t>int(4)</w:t>
             </w:r>
           </w:p>
         </w:tc>
@@ -413,11 +379,9 @@
             <w:tcW w:w="2605" w:type="dxa"/>
           </w:tcPr>
           <w:p>
-            <w:proofErr w:type="spellStart"/>
             <w:r>
               <w:t>civil_status</w:t>
             </w:r>
-            <w:proofErr w:type="spellEnd"/>
           </w:p>
         </w:tc>
         <w:tc>
@@ -471,25 +435,18 @@
             <w:tcW w:w="2605" w:type="dxa"/>
           </w:tcPr>
           <w:p>
-            <w:proofErr w:type="spellStart"/>
             <w:r>
               <w:t>contact_num</w:t>
             </w:r>
-            <w:proofErr w:type="spellEnd"/>
-          </w:p>
-        </w:tc>
-        <w:tc>
-          <w:tcPr>
-            <w:tcW w:w="2070" w:type="dxa"/>
-          </w:tcPr>
-          <w:p>
-            <w:proofErr w:type="spellStart"/>
-            <w:r>
-              <w:t>int</w:t>
-            </w:r>
-            <w:proofErr w:type="spellEnd"/>
-            <w:r>
-              <w:t>(10)</w:t>
+          </w:p>
+        </w:tc>
+        <w:tc>
+          <w:tcPr>
+            <w:tcW w:w="2070" w:type="dxa"/>
+          </w:tcPr>
+          <w:p>
+            <w:r>
+              <w:t>int(10)</w:t>
             </w:r>
           </w:p>
         </w:tc>
@@ -510,7 +467,7 @@
       <w:tblPr>
         <w:tblStyle w:val="TableGrid"/>
         <w:tblW w:w="0" w:type="auto"/>
-        <w:tblLook w:val="04A0" w:firstRow="1" w:lastRow="0" w:firstColumn="1" w:lastColumn="0" w:noHBand="0" w:noVBand="1"/>
+        <w:tblLook w:val="04A0"/>
       </w:tblPr>
       <w:tblGrid>
         <w:gridCol w:w="2605"/>
@@ -615,13 +572,8 @@
             <w:tcW w:w="2070" w:type="dxa"/>
           </w:tcPr>
           <w:p>
-            <w:proofErr w:type="spellStart"/>
-            <w:r>
-              <w:t>int</w:t>
-            </w:r>
-            <w:proofErr w:type="spellEnd"/>
-            <w:r>
-              <w:t>(2</w:t>
+            <w:r>
+              <w:t>int(2</w:t>
             </w:r>
             <w:r>
               <w:t>0)</w:t>
@@ -651,40 +603,28 @@
             <w:tcW w:w="2605" w:type="dxa"/>
           </w:tcPr>
           <w:p>
-            <w:proofErr w:type="spellStart"/>
             <w:r>
               <w:t>edu_id</w:t>
             </w:r>
-            <w:proofErr w:type="spellEnd"/>
-          </w:p>
-        </w:tc>
-        <w:tc>
-          <w:tcPr>
-            <w:tcW w:w="2070" w:type="dxa"/>
-          </w:tcPr>
-          <w:p>
-            <w:proofErr w:type="spellStart"/>
-            <w:r>
-              <w:t>int</w:t>
-            </w:r>
-            <w:proofErr w:type="spellEnd"/>
-            <w:r>
-              <w:t>(22)</w:t>
-            </w:r>
-          </w:p>
-        </w:tc>
-        <w:tc>
-          <w:tcPr>
-            <w:tcW w:w="4675" w:type="dxa"/>
-          </w:tcPr>
-          <w:p>
-            <w:proofErr w:type="spellStart"/>
-            <w:r>
-              <w:t>edu_id</w:t>
-            </w:r>
-            <w:proofErr w:type="spellEnd"/>
-            <w:r>
-              <w:t xml:space="preserve"> = id + number of schools added</w:t>
+          </w:p>
+        </w:tc>
+        <w:tc>
+          <w:tcPr>
+            <w:tcW w:w="2070" w:type="dxa"/>
+          </w:tcPr>
+          <w:p>
+            <w:r>
+              <w:t>int(22)</w:t>
+            </w:r>
+          </w:p>
+        </w:tc>
+        <w:tc>
+          <w:tcPr>
+            <w:tcW w:w="4675" w:type="dxa"/>
+          </w:tcPr>
+          <w:p>
+            <w:r>
+              <w:t>edu_id = id + number of schools added</w:t>
             </w:r>
           </w:p>
           <w:p>
@@ -696,7 +636,7 @@
             <w:tblPr>
               <w:tblStyle w:val="TableGrid"/>
               <w:tblW w:w="0" w:type="auto"/>
-              <w:tblLook w:val="04A0" w:firstRow="1" w:lastRow="0" w:firstColumn="1" w:lastColumn="0" w:noHBand="0" w:noVBand="1"/>
+              <w:tblLook w:val="04A0"/>
             </w:tblPr>
             <w:tblGrid>
               <w:gridCol w:w="1483"/>
@@ -719,23 +659,19 @@
                   <w:tcW w:w="1483" w:type="dxa"/>
                 </w:tcPr>
                 <w:p>
-                  <w:proofErr w:type="spellStart"/>
                   <w:r>
                     <w:t>edu_id</w:t>
                   </w:r>
-                  <w:proofErr w:type="spellEnd"/>
-                </w:p>
-              </w:tc>
-              <w:tc>
-                <w:tcPr>
-                  <w:tcW w:w="1483" w:type="dxa"/>
-                </w:tcPr>
-                <w:p>
-                  <w:proofErr w:type="spellStart"/>
+                </w:p>
+              </w:tc>
+              <w:tc>
+                <w:tcPr>
+                  <w:tcW w:w="1483" w:type="dxa"/>
+                </w:tcPr>
+                <w:p>
                   <w:r>
                     <w:t>school_name</w:t>
                   </w:r>
-                  <w:proofErr w:type="spellEnd"/>
                 </w:p>
               </w:tc>
             </w:tr>
@@ -858,11 +794,9 @@
             <w:tcW w:w="2605" w:type="dxa"/>
           </w:tcPr>
           <w:p>
-            <w:proofErr w:type="spellStart"/>
             <w:r>
               <w:t>school_name</w:t>
             </w:r>
-            <w:proofErr w:type="spellEnd"/>
           </w:p>
         </w:tc>
         <w:tc>
@@ -894,7 +828,6 @@
             <w:tcW w:w="2605" w:type="dxa"/>
           </w:tcPr>
           <w:p>
-            <w:proofErr w:type="spellStart"/>
             <w:r>
               <w:t>edu</w:t>
             </w:r>
@@ -904,7 +837,6 @@
             <w:r>
               <w:t>_stage</w:t>
             </w:r>
-            <w:proofErr w:type="spellEnd"/>
           </w:p>
         </w:tc>
         <w:tc>
@@ -934,25 +866,18 @@
             <w:tcW w:w="2605" w:type="dxa"/>
           </w:tcPr>
           <w:p>
-            <w:proofErr w:type="spellStart"/>
             <w:r>
               <w:t>year_from</w:t>
             </w:r>
-            <w:proofErr w:type="spellEnd"/>
-          </w:p>
-        </w:tc>
-        <w:tc>
-          <w:tcPr>
-            <w:tcW w:w="2070" w:type="dxa"/>
-          </w:tcPr>
-          <w:p>
-            <w:proofErr w:type="spellStart"/>
-            <w:r>
-              <w:t>int</w:t>
-            </w:r>
-            <w:proofErr w:type="spellEnd"/>
-            <w:r>
-              <w:t>(4)</w:t>
+          </w:p>
+        </w:tc>
+        <w:tc>
+          <w:tcPr>
+            <w:tcW w:w="2070" w:type="dxa"/>
+          </w:tcPr>
+          <w:p>
+            <w:r>
+              <w:t>int(4)</w:t>
             </w:r>
           </w:p>
         </w:tc>
@@ -969,25 +894,18 @@
             <w:tcW w:w="2605" w:type="dxa"/>
           </w:tcPr>
           <w:p>
-            <w:proofErr w:type="spellStart"/>
             <w:r>
               <w:t>year_to</w:t>
             </w:r>
-            <w:proofErr w:type="spellEnd"/>
-          </w:p>
-        </w:tc>
-        <w:tc>
-          <w:tcPr>
-            <w:tcW w:w="2070" w:type="dxa"/>
-          </w:tcPr>
-          <w:p>
-            <w:proofErr w:type="spellStart"/>
-            <w:r>
-              <w:t>int</w:t>
-            </w:r>
-            <w:proofErr w:type="spellEnd"/>
-            <w:r>
-              <w:t>(4)</w:t>
+          </w:p>
+        </w:tc>
+        <w:tc>
+          <w:tcPr>
+            <w:tcW w:w="2070" w:type="dxa"/>
+          </w:tcPr>
+          <w:p>
+            <w:r>
+              <w:t>int(4)</w:t>
             </w:r>
           </w:p>
         </w:tc>
@@ -1004,7 +922,7 @@
       <w:tblPr>
         <w:tblStyle w:val="TableGrid"/>
         <w:tblW w:w="0" w:type="auto"/>
-        <w:tblLook w:val="04A0" w:firstRow="1" w:lastRow="0" w:firstColumn="1" w:lastColumn="0" w:noHBand="0" w:noVBand="1"/>
+        <w:tblLook w:val="04A0"/>
       </w:tblPr>
       <w:tblGrid>
         <w:gridCol w:w="2605"/>
@@ -1109,13 +1027,8 @@
             <w:tcW w:w="2070" w:type="dxa"/>
           </w:tcPr>
           <w:p>
-            <w:proofErr w:type="spellStart"/>
-            <w:r>
-              <w:t>int</w:t>
-            </w:r>
-            <w:proofErr w:type="spellEnd"/>
-            <w:r>
-              <w:t>(20)</w:t>
+            <w:r>
+              <w:t>int(20)</w:t>
             </w:r>
           </w:p>
         </w:tc>
@@ -1142,40 +1055,28 @@
             <w:tcW w:w="2605" w:type="dxa"/>
           </w:tcPr>
           <w:p>
-            <w:proofErr w:type="spellStart"/>
             <w:r>
               <w:t>work_id</w:t>
             </w:r>
-            <w:proofErr w:type="spellEnd"/>
-          </w:p>
-        </w:tc>
-        <w:tc>
-          <w:tcPr>
-            <w:tcW w:w="2070" w:type="dxa"/>
-          </w:tcPr>
-          <w:p>
-            <w:proofErr w:type="spellStart"/>
-            <w:r>
-              <w:t>int</w:t>
-            </w:r>
-            <w:proofErr w:type="spellEnd"/>
-            <w:r>
-              <w:t>(22)</w:t>
-            </w:r>
-          </w:p>
-        </w:tc>
-        <w:tc>
-          <w:tcPr>
-            <w:tcW w:w="4675" w:type="dxa"/>
-          </w:tcPr>
-          <w:p>
-            <w:proofErr w:type="spellStart"/>
-            <w:r>
-              <w:t>work_id</w:t>
-            </w:r>
-            <w:proofErr w:type="spellEnd"/>
-            <w:r>
-              <w:t xml:space="preserve"> = id + number of working experiences</w:t>
+          </w:p>
+        </w:tc>
+        <w:tc>
+          <w:tcPr>
+            <w:tcW w:w="2070" w:type="dxa"/>
+          </w:tcPr>
+          <w:p>
+            <w:r>
+              <w:t>int(22)</w:t>
+            </w:r>
+          </w:p>
+        </w:tc>
+        <w:tc>
+          <w:tcPr>
+            <w:tcW w:w="4675" w:type="dxa"/>
+          </w:tcPr>
+          <w:p>
+            <w:r>
+              <w:t>work_id = id + number of working experiences</w:t>
             </w:r>
           </w:p>
           <w:p>
@@ -1187,7 +1088,7 @@
             <w:tblPr>
               <w:tblStyle w:val="TableGrid"/>
               <w:tblW w:w="0" w:type="auto"/>
-              <w:tblLook w:val="04A0" w:firstRow="1" w:lastRow="0" w:firstColumn="1" w:lastColumn="0" w:noHBand="0" w:noVBand="1"/>
+              <w:tblLook w:val="04A0"/>
             </w:tblPr>
             <w:tblGrid>
               <w:gridCol w:w="1381"/>
@@ -1210,23 +1111,19 @@
                   <w:tcW w:w="1483" w:type="dxa"/>
                 </w:tcPr>
                 <w:p>
-                  <w:proofErr w:type="spellStart"/>
                   <w:r>
                     <w:t>work_id</w:t>
                   </w:r>
-                  <w:proofErr w:type="spellEnd"/>
-                </w:p>
-              </w:tc>
-              <w:tc>
-                <w:tcPr>
-                  <w:tcW w:w="1483" w:type="dxa"/>
-                </w:tcPr>
-                <w:p>
-                  <w:proofErr w:type="spellStart"/>
+                </w:p>
+              </w:tc>
+              <w:tc>
+                <w:tcPr>
+                  <w:tcW w:w="1483" w:type="dxa"/>
+                </w:tcPr>
+                <w:p>
                   <w:r>
                     <w:t>company_name</w:t>
                   </w:r>
-                  <w:proofErr w:type="spellEnd"/>
                 </w:p>
               </w:tc>
             </w:tr>
@@ -1355,12 +1252,10 @@
             <w:tcW w:w="2605" w:type="dxa"/>
           </w:tcPr>
           <w:p>
-            <w:proofErr w:type="spellStart"/>
             <w:r>
               <w:lastRenderedPageBreak/>
               <w:t>company_name</w:t>
             </w:r>
-            <w:proofErr w:type="spellEnd"/>
           </w:p>
         </w:tc>
         <w:tc>
@@ -1414,25 +1309,18 @@
             <w:tcW w:w="2605" w:type="dxa"/>
           </w:tcPr>
           <w:p>
-            <w:proofErr w:type="spellStart"/>
             <w:r>
               <w:t>year_from</w:t>
             </w:r>
-            <w:proofErr w:type="spellEnd"/>
-          </w:p>
-        </w:tc>
-        <w:tc>
-          <w:tcPr>
-            <w:tcW w:w="2070" w:type="dxa"/>
-          </w:tcPr>
-          <w:p>
-            <w:proofErr w:type="spellStart"/>
-            <w:r>
-              <w:t>int</w:t>
-            </w:r>
-            <w:proofErr w:type="spellEnd"/>
-            <w:r>
-              <w:t>(4)</w:t>
+          </w:p>
+        </w:tc>
+        <w:tc>
+          <w:tcPr>
+            <w:tcW w:w="2070" w:type="dxa"/>
+          </w:tcPr>
+          <w:p>
+            <w:r>
+              <w:t>int(4)</w:t>
             </w:r>
           </w:p>
         </w:tc>
@@ -1449,25 +1337,18 @@
             <w:tcW w:w="2605" w:type="dxa"/>
           </w:tcPr>
           <w:p>
-            <w:proofErr w:type="spellStart"/>
             <w:r>
               <w:t>year_to</w:t>
             </w:r>
-            <w:proofErr w:type="spellEnd"/>
-          </w:p>
-        </w:tc>
-        <w:tc>
-          <w:tcPr>
-            <w:tcW w:w="2070" w:type="dxa"/>
-          </w:tcPr>
-          <w:p>
-            <w:proofErr w:type="spellStart"/>
-            <w:r>
-              <w:t>int</w:t>
-            </w:r>
-            <w:proofErr w:type="spellEnd"/>
-            <w:r>
-              <w:t>(4)</w:t>
+          </w:p>
+        </w:tc>
+        <w:tc>
+          <w:tcPr>
+            <w:tcW w:w="2070" w:type="dxa"/>
+          </w:tcPr>
+          <w:p>
+            <w:r>
+              <w:t>int(4)</w:t>
             </w:r>
           </w:p>
         </w:tc>
@@ -1484,7 +1365,7 @@
       <w:tblPr>
         <w:tblStyle w:val="TableGrid"/>
         <w:tblW w:w="0" w:type="auto"/>
-        <w:tblLook w:val="04A0" w:firstRow="1" w:lastRow="0" w:firstColumn="1" w:lastColumn="0" w:noHBand="0" w:noVBand="1"/>
+        <w:tblLook w:val="04A0"/>
       </w:tblPr>
       <w:tblGrid>
         <w:gridCol w:w="2605"/>
@@ -1589,13 +1470,8 @@
             <w:tcW w:w="2070" w:type="dxa"/>
           </w:tcPr>
           <w:p>
-            <w:proofErr w:type="spellStart"/>
-            <w:r>
-              <w:t>int</w:t>
-            </w:r>
-            <w:proofErr w:type="spellEnd"/>
-            <w:r>
-              <w:t>(20)</w:t>
+            <w:r>
+              <w:t>int(20)</w:t>
             </w:r>
           </w:p>
         </w:tc>
@@ -1622,40 +1498,28 @@
             <w:tcW w:w="2605" w:type="dxa"/>
           </w:tcPr>
           <w:p>
-            <w:proofErr w:type="spellStart"/>
             <w:r>
               <w:t>ref_id</w:t>
             </w:r>
-            <w:proofErr w:type="spellEnd"/>
-          </w:p>
-        </w:tc>
-        <w:tc>
-          <w:tcPr>
-            <w:tcW w:w="2070" w:type="dxa"/>
-          </w:tcPr>
-          <w:p>
-            <w:proofErr w:type="spellStart"/>
-            <w:r>
-              <w:t>int</w:t>
-            </w:r>
-            <w:proofErr w:type="spellEnd"/>
-            <w:r>
-              <w:t>(22)</w:t>
-            </w:r>
-          </w:p>
-        </w:tc>
-        <w:tc>
-          <w:tcPr>
-            <w:tcW w:w="4675" w:type="dxa"/>
-          </w:tcPr>
-          <w:p>
-            <w:proofErr w:type="spellStart"/>
-            <w:r>
-              <w:t>ref_id</w:t>
-            </w:r>
-            <w:proofErr w:type="spellEnd"/>
-            <w:r>
-              <w:t xml:space="preserve"> = id + number of working experiences</w:t>
+          </w:p>
+        </w:tc>
+        <w:tc>
+          <w:tcPr>
+            <w:tcW w:w="2070" w:type="dxa"/>
+          </w:tcPr>
+          <w:p>
+            <w:r>
+              <w:t>int(22)</w:t>
+            </w:r>
+          </w:p>
+        </w:tc>
+        <w:tc>
+          <w:tcPr>
+            <w:tcW w:w="4675" w:type="dxa"/>
+          </w:tcPr>
+          <w:p>
+            <w:r>
+              <w:t>ref_id = id + number of working experiences</w:t>
             </w:r>
           </w:p>
           <w:p>
@@ -1667,7 +1531,7 @@
             <w:tblPr>
               <w:tblStyle w:val="TableGrid"/>
               <w:tblW w:w="0" w:type="auto"/>
-              <w:tblLook w:val="04A0" w:firstRow="1" w:lastRow="0" w:firstColumn="1" w:lastColumn="0" w:noHBand="0" w:noVBand="1"/>
+              <w:tblLook w:val="04A0"/>
             </w:tblPr>
             <w:tblGrid>
               <w:gridCol w:w="1385"/>
@@ -1690,23 +1554,19 @@
                   <w:tcW w:w="1483" w:type="dxa"/>
                 </w:tcPr>
                 <w:p>
-                  <w:proofErr w:type="spellStart"/>
                   <w:r>
                     <w:t>ref_id</w:t>
                   </w:r>
-                  <w:proofErr w:type="spellEnd"/>
-                </w:p>
-              </w:tc>
-              <w:tc>
-                <w:tcPr>
-                  <w:tcW w:w="1483" w:type="dxa"/>
-                </w:tcPr>
-                <w:p>
-                  <w:proofErr w:type="spellStart"/>
+                </w:p>
+              </w:tc>
+              <w:tc>
+                <w:tcPr>
+                  <w:tcW w:w="1483" w:type="dxa"/>
+                </w:tcPr>
+                <w:p>
                   <w:r>
                     <w:t>company_name</w:t>
                   </w:r>
-                  <w:proofErr w:type="spellEnd"/>
                 </w:p>
               </w:tc>
             </w:tr>
@@ -1834,11 +1694,9 @@
             <w:tcW w:w="2605" w:type="dxa"/>
           </w:tcPr>
           <w:p>
-            <w:proofErr w:type="spellStart"/>
             <w:r>
               <w:t>last_name</w:t>
             </w:r>
-            <w:proofErr w:type="spellEnd"/>
           </w:p>
         </w:tc>
         <w:tc>
@@ -1870,11 +1728,9 @@
             <w:tcW w:w="2605" w:type="dxa"/>
           </w:tcPr>
           <w:p>
-            <w:proofErr w:type="spellStart"/>
             <w:r>
               <w:t>first_name</w:t>
             </w:r>
-            <w:proofErr w:type="spellEnd"/>
           </w:p>
         </w:tc>
         <w:tc>
@@ -1908,11 +1764,9 @@
             <w:tcW w:w="2605" w:type="dxa"/>
           </w:tcPr>
           <w:p>
-            <w:proofErr w:type="spellStart"/>
             <w:r>
               <w:t>middle_name</w:t>
             </w:r>
-            <w:proofErr w:type="spellEnd"/>
           </w:p>
         </w:tc>
         <w:tc>
@@ -1994,11 +1848,9 @@
             <w:tcW w:w="2605" w:type="dxa"/>
           </w:tcPr>
           <w:p>
-            <w:proofErr w:type="spellStart"/>
             <w:r>
               <w:t>contact_num</w:t>
             </w:r>
-            <w:proofErr w:type="spellEnd"/>
           </w:p>
         </w:tc>
         <w:tc>
@@ -2024,11 +1876,9 @@
             <w:tcW w:w="2605" w:type="dxa"/>
           </w:tcPr>
           <w:p>
-            <w:proofErr w:type="spellStart"/>
             <w:r>
               <w:t>email_address</w:t>
             </w:r>
-            <w:proofErr w:type="spellEnd"/>
           </w:p>
         </w:tc>
         <w:tc>
@@ -2054,7 +1904,7 @@
       <w:tblPr>
         <w:tblStyle w:val="TableGrid"/>
         <w:tblW w:w="0" w:type="auto"/>
-        <w:tblLook w:val="04A0" w:firstRow="1" w:lastRow="0" w:firstColumn="1" w:lastColumn="0" w:noHBand="0" w:noVBand="1"/>
+        <w:tblLook w:val="04A0"/>
       </w:tblPr>
       <w:tblGrid>
         <w:gridCol w:w="2605"/>
@@ -2159,13 +2009,8 @@
             <w:tcW w:w="2070" w:type="dxa"/>
           </w:tcPr>
           <w:p>
-            <w:proofErr w:type="spellStart"/>
-            <w:r>
-              <w:t>int</w:t>
-            </w:r>
-            <w:proofErr w:type="spellEnd"/>
-            <w:r>
-              <w:t>(20)</w:t>
+            <w:r>
+              <w:t>int(20)</w:t>
             </w:r>
           </w:p>
         </w:tc>
@@ -2192,40 +2037,28 @@
             <w:tcW w:w="2605" w:type="dxa"/>
           </w:tcPr>
           <w:p>
-            <w:proofErr w:type="spellStart"/>
             <w:r>
               <w:t>pref_id</w:t>
             </w:r>
-            <w:proofErr w:type="spellEnd"/>
-          </w:p>
-        </w:tc>
-        <w:tc>
-          <w:tcPr>
-            <w:tcW w:w="2070" w:type="dxa"/>
-          </w:tcPr>
-          <w:p>
-            <w:proofErr w:type="spellStart"/>
-            <w:r>
-              <w:t>int</w:t>
-            </w:r>
-            <w:proofErr w:type="spellEnd"/>
-            <w:r>
-              <w:t>(22)</w:t>
-            </w:r>
-          </w:p>
-        </w:tc>
-        <w:tc>
-          <w:tcPr>
-            <w:tcW w:w="4675" w:type="dxa"/>
-          </w:tcPr>
-          <w:p>
-            <w:proofErr w:type="spellStart"/>
-            <w:r>
-              <w:t>pref_id</w:t>
-            </w:r>
-            <w:proofErr w:type="spellEnd"/>
-            <w:r>
-              <w:t xml:space="preserve"> = id + number of working experiences</w:t>
+          </w:p>
+        </w:tc>
+        <w:tc>
+          <w:tcPr>
+            <w:tcW w:w="2070" w:type="dxa"/>
+          </w:tcPr>
+          <w:p>
+            <w:r>
+              <w:t>int(22)</w:t>
+            </w:r>
+          </w:p>
+        </w:tc>
+        <w:tc>
+          <w:tcPr>
+            <w:tcW w:w="4675" w:type="dxa"/>
+          </w:tcPr>
+          <w:p>
+            <w:r>
+              <w:t>pref_id = id + number of working experiences</w:t>
             </w:r>
           </w:p>
           <w:p>
@@ -2237,7 +2070,7 @@
             <w:tblPr>
               <w:tblStyle w:val="TableGrid"/>
               <w:tblW w:w="0" w:type="auto"/>
-              <w:tblLook w:val="04A0" w:firstRow="1" w:lastRow="0" w:firstColumn="1" w:lastColumn="0" w:noHBand="0" w:noVBand="1"/>
+              <w:tblLook w:val="04A0"/>
             </w:tblPr>
             <w:tblGrid>
               <w:gridCol w:w="1483"/>
@@ -2263,11 +2096,9 @@
                   <w:tcW w:w="1483" w:type="dxa"/>
                 </w:tcPr>
                 <w:p>
-                  <w:proofErr w:type="spellStart"/>
                   <w:r>
                     <w:t>pref_id</w:t>
                   </w:r>
-                  <w:proofErr w:type="spellEnd"/>
                 </w:p>
               </w:tc>
               <w:tc>
@@ -2529,14 +2360,12 @@
             <w:tcW w:w="2605" w:type="dxa"/>
           </w:tcPr>
           <w:p>
-            <w:proofErr w:type="spellStart"/>
             <w:r>
               <w:t>t</w:t>
             </w:r>
             <w:r>
               <w:t>arget_students</w:t>
             </w:r>
-            <w:proofErr w:type="spellEnd"/>
           </w:p>
         </w:tc>
         <w:tc>
@@ -2598,12 +2427,10 @@
             <w:tcW w:w="2605" w:type="dxa"/>
           </w:tcPr>
           <w:p>
-            <w:proofErr w:type="spellStart"/>
             <w:r>
               <w:lastRenderedPageBreak/>
               <w:t>price_info</w:t>
             </w:r>
-            <w:proofErr w:type="spellEnd"/>
           </w:p>
         </w:tc>
         <w:tc>
@@ -2640,15 +2467,7 @@
           </w:p>
           <w:p>
             <w:r>
-              <w:t>P5</w:t>
-            </w:r>
-            <w:proofErr w:type="gramStart"/>
-            <w:r>
-              <w:t>,000.00</w:t>
-            </w:r>
-            <w:proofErr w:type="gramEnd"/>
-            <w:r>
-              <w:t xml:space="preserve"> for 10 hours.</w:t>
+              <w:t>P5,000.00 for 10 hours.</w:t>
             </w:r>
           </w:p>
           <w:p>
@@ -2658,15 +2477,7 @@
           </w:p>
           <w:p>
             <w:r>
-              <w:t>P2</w:t>
-            </w:r>
-            <w:proofErr w:type="gramStart"/>
-            <w:r>
-              <w:t>,000.00</w:t>
-            </w:r>
-            <w:proofErr w:type="gramEnd"/>
-            <w:r>
-              <w:t xml:space="preserve"> per day.</w:t>
+              <w:t>P2,000.00 per day.</w:t>
             </w:r>
           </w:p>
         </w:tc>
@@ -2677,7 +2488,7 @@
       <w:tblPr>
         <w:tblStyle w:val="TableGrid"/>
         <w:tblW w:w="0" w:type="auto"/>
-        <w:tblLook w:val="04A0" w:firstRow="1" w:lastRow="0" w:firstColumn="1" w:lastColumn="0" w:noHBand="0" w:noVBand="1"/>
+        <w:tblLook w:val="04A0"/>
       </w:tblPr>
       <w:tblGrid>
         <w:gridCol w:w="2605"/>
@@ -2778,25 +2589,18 @@
             <w:tcW w:w="2605" w:type="dxa"/>
           </w:tcPr>
           <w:p>
-            <w:proofErr w:type="spellStart"/>
             <w:r>
               <w:t>pref_id</w:t>
             </w:r>
-            <w:proofErr w:type="spellEnd"/>
-          </w:p>
-        </w:tc>
-        <w:tc>
-          <w:tcPr>
-            <w:tcW w:w="2070" w:type="dxa"/>
-          </w:tcPr>
-          <w:p>
-            <w:proofErr w:type="spellStart"/>
-            <w:r>
-              <w:t>int</w:t>
-            </w:r>
-            <w:proofErr w:type="spellEnd"/>
-            <w:r>
-              <w:t>(22)</w:t>
+          </w:p>
+        </w:tc>
+        <w:tc>
+          <w:tcPr>
+            <w:tcW w:w="2070" w:type="dxa"/>
+          </w:tcPr>
+          <w:p>
+            <w:r>
+              <w:t>int(22)</w:t>
             </w:r>
           </w:p>
         </w:tc>
@@ -2823,40 +2627,28 @@
             <w:tcW w:w="2605" w:type="dxa"/>
           </w:tcPr>
           <w:p>
-            <w:proofErr w:type="spellStart"/>
             <w:r>
               <w:t>sched_id</w:t>
             </w:r>
-            <w:proofErr w:type="spellEnd"/>
-          </w:p>
-        </w:tc>
-        <w:tc>
-          <w:tcPr>
-            <w:tcW w:w="2070" w:type="dxa"/>
-          </w:tcPr>
-          <w:p>
-            <w:proofErr w:type="spellStart"/>
-            <w:r>
-              <w:t>int</w:t>
-            </w:r>
-            <w:proofErr w:type="spellEnd"/>
-            <w:r>
-              <w:t>(24)</w:t>
-            </w:r>
-          </w:p>
-        </w:tc>
-        <w:tc>
-          <w:tcPr>
-            <w:tcW w:w="4675" w:type="dxa"/>
-          </w:tcPr>
-          <w:p>
-            <w:proofErr w:type="spellStart"/>
-            <w:r>
-              <w:t>sched_id</w:t>
-            </w:r>
-            <w:proofErr w:type="spellEnd"/>
-            <w:r>
-              <w:t xml:space="preserve"> = id + number of working experiences</w:t>
+          </w:p>
+        </w:tc>
+        <w:tc>
+          <w:tcPr>
+            <w:tcW w:w="2070" w:type="dxa"/>
+          </w:tcPr>
+          <w:p>
+            <w:r>
+              <w:t>int(24)</w:t>
+            </w:r>
+          </w:p>
+        </w:tc>
+        <w:tc>
+          <w:tcPr>
+            <w:tcW w:w="4675" w:type="dxa"/>
+          </w:tcPr>
+          <w:p>
+            <w:r>
+              <w:t>sched_id = id + number of working experiences</w:t>
             </w:r>
           </w:p>
           <w:p>
@@ -2868,7 +2660,7 @@
             <w:tblPr>
               <w:tblStyle w:val="TableGrid"/>
               <w:tblW w:w="0" w:type="auto"/>
-              <w:tblLook w:val="04A0" w:firstRow="1" w:lastRow="0" w:firstColumn="1" w:lastColumn="0" w:noHBand="0" w:noVBand="1"/>
+              <w:tblLook w:val="04A0"/>
             </w:tblPr>
             <w:tblGrid>
               <w:gridCol w:w="1483"/>
@@ -2881,23 +2673,19 @@
                   <w:tcW w:w="1483" w:type="dxa"/>
                 </w:tcPr>
                 <w:p>
-                  <w:proofErr w:type="spellStart"/>
                   <w:r>
                     <w:t>pref_id</w:t>
                   </w:r>
-                  <w:proofErr w:type="spellEnd"/>
-                </w:p>
-              </w:tc>
-              <w:tc>
-                <w:tcPr>
-                  <w:tcW w:w="1483" w:type="dxa"/>
-                </w:tcPr>
-                <w:p>
-                  <w:proofErr w:type="spellStart"/>
+                </w:p>
+              </w:tc>
+              <w:tc>
+                <w:tcPr>
+                  <w:tcW w:w="1483" w:type="dxa"/>
+                </w:tcPr>
+                <w:p>
                   <w:r>
                     <w:t>sched_id</w:t>
                   </w:r>
-                  <w:proofErr w:type="spellEnd"/>
                 </w:p>
               </w:tc>
               <w:tc>
@@ -3046,7 +2834,10 @@
           </w:tcPr>
           <w:p>
             <w:r>
-              <w:t>varchar(10)</w:t>
+              <w:t>varchar(27</w:t>
+            </w:r>
+            <w:r>
+              <w:t>)</w:t>
             </w:r>
           </w:p>
         </w:tc>
@@ -3074,7 +2865,10 @@
           </w:tcPr>
           <w:p>
             <w:r>
-              <w:t>varchar(10)</w:t>
+              <w:t>varchar(11</w:t>
+            </w:r>
+            <w:r>
+              <w:t>)</w:t>
             </w:r>
           </w:p>
         </w:tc>
@@ -3091,7 +2885,7 @@
       <w:tblPr>
         <w:tblStyle w:val="TableGrid"/>
         <w:tblW w:w="0" w:type="auto"/>
-        <w:tblLook w:val="04A0" w:firstRow="1" w:lastRow="0" w:firstColumn="1" w:lastColumn="0" w:noHBand="0" w:noVBand="1"/>
+        <w:tblLook w:val="04A0"/>
       </w:tblPr>
       <w:tblGrid>
         <w:gridCol w:w="2605"/>
@@ -3190,13 +2984,8 @@
             <w:tcW w:w="2070" w:type="dxa"/>
           </w:tcPr>
           <w:p>
-            <w:proofErr w:type="spellStart"/>
-            <w:r>
-              <w:t>int</w:t>
-            </w:r>
-            <w:proofErr w:type="spellEnd"/>
-            <w:r>
-              <w:t>(20)</w:t>
+            <w:r>
+              <w:t>int(20)</w:t>
             </w:r>
           </w:p>
         </w:tc>
@@ -3290,13 +3079,8 @@
             <w:tcW w:w="2070" w:type="dxa"/>
           </w:tcPr>
           <w:p>
-            <w:proofErr w:type="spellStart"/>
-            <w:r>
-              <w:t>int</w:t>
-            </w:r>
-            <w:proofErr w:type="spellEnd"/>
-            <w:r>
-              <w:t>(10)</w:t>
+            <w:r>
+              <w:t>int(10)</w:t>
             </w:r>
           </w:p>
         </w:tc>
@@ -3327,25 +3111,18 @@
             <w:tcW w:w="2605" w:type="dxa"/>
           </w:tcPr>
           <w:p>
-            <w:proofErr w:type="spellStart"/>
             <w:r>
               <w:t>no_hours</w:t>
             </w:r>
-            <w:proofErr w:type="spellEnd"/>
-          </w:p>
-        </w:tc>
-        <w:tc>
-          <w:tcPr>
-            <w:tcW w:w="2070" w:type="dxa"/>
-          </w:tcPr>
-          <w:p>
-            <w:proofErr w:type="spellStart"/>
-            <w:r>
-              <w:t>int</w:t>
-            </w:r>
-            <w:proofErr w:type="spellEnd"/>
-            <w:r>
-              <w:t>(5)</w:t>
+          </w:p>
+        </w:tc>
+        <w:tc>
+          <w:tcPr>
+            <w:tcW w:w="2070" w:type="dxa"/>
+          </w:tcPr>
+          <w:p>
+            <w:r>
+              <w:t>int(5)</w:t>
             </w:r>
           </w:p>
         </w:tc>
@@ -3369,25 +3146,18 @@
             <w:tcW w:w="2605" w:type="dxa"/>
           </w:tcPr>
           <w:p>
-            <w:proofErr w:type="spellStart"/>
             <w:r>
               <w:t>no_students</w:t>
             </w:r>
-            <w:proofErr w:type="spellEnd"/>
-          </w:p>
-        </w:tc>
-        <w:tc>
-          <w:tcPr>
-            <w:tcW w:w="2070" w:type="dxa"/>
-          </w:tcPr>
-          <w:p>
-            <w:proofErr w:type="spellStart"/>
-            <w:r>
-              <w:t>int</w:t>
-            </w:r>
-            <w:proofErr w:type="spellEnd"/>
-            <w:r>
-              <w:t>(5)</w:t>
+          </w:p>
+        </w:tc>
+        <w:tc>
+          <w:tcPr>
+            <w:tcW w:w="2070" w:type="dxa"/>
+          </w:tcPr>
+          <w:p>
+            <w:r>
+              <w:t>int(5)</w:t>
             </w:r>
           </w:p>
         </w:tc>
@@ -3415,7 +3185,7 @@
 </file>
 
 <file path=word/styles.xml><?xml version="1.0" encoding="utf-8"?>
-<w:styles xmlns:mc="http://schemas.openxmlformats.org/markup-compatibility/2006" xmlns:r="http://schemas.openxmlformats.org/officeDocument/2006/relationships" xmlns:w="http://schemas.openxmlformats.org/wordprocessingml/2006/main" xmlns:w14="http://schemas.microsoft.com/office/word/2010/wordml" xmlns:w15="http://schemas.microsoft.com/office/word/2012/wordml" mc:Ignorable="w14 w15">
+<w:styles xmlns:r="http://schemas.openxmlformats.org/officeDocument/2006/relationships" xmlns:w="http://schemas.openxmlformats.org/wordprocessingml/2006/main">
   <w:docDefaults>
     <w:rPrDefault>
       <w:rPr>
@@ -3431,382 +3201,149 @@
       </w:pPr>
     </w:pPrDefault>
   </w:docDefaults>
-  <w:latentStyles w:defLockedState="0" w:defUIPriority="99" w:defSemiHidden="0" w:defUnhideWhenUsed="0" w:defQFormat="0" w:count="371">
-    <w:lsdException w:name="Normal" w:uiPriority="0" w:qFormat="1"/>
-    <w:lsdException w:name="heading 1" w:uiPriority="9" w:qFormat="1"/>
-    <w:lsdException w:name="heading 2" w:semiHidden="1" w:uiPriority="9" w:unhideWhenUsed="1" w:qFormat="1"/>
-    <w:lsdException w:name="heading 3" w:semiHidden="1" w:uiPriority="9" w:unhideWhenUsed="1" w:qFormat="1"/>
-    <w:lsdException w:name="heading 4" w:semiHidden="1" w:uiPriority="9" w:unhideWhenUsed="1" w:qFormat="1"/>
-    <w:lsdException w:name="heading 5" w:semiHidden="1" w:uiPriority="9" w:unhideWhenUsed="1" w:qFormat="1"/>
-    <w:lsdException w:name="heading 6" w:semiHidden="1" w:uiPriority="9" w:unhideWhenUsed="1" w:qFormat="1"/>
-    <w:lsdException w:name="heading 7" w:semiHidden="1" w:uiPriority="9" w:unhideWhenUsed="1" w:qFormat="1"/>
-    <w:lsdException w:name="heading 8" w:semiHidden="1" w:uiPriority="9" w:unhideWhenUsed="1" w:qFormat="1"/>
-    <w:lsdException w:name="heading 9" w:semiHidden="1" w:uiPriority="9" w:unhideWhenUsed="1" w:qFormat="1"/>
-    <w:lsdException w:name="index 1" w:semiHidden="1" w:unhideWhenUsed="1"/>
-    <w:lsdException w:name="index 2" w:semiHidden="1" w:unhideWhenUsed="1"/>
-    <w:lsdException w:name="index 3" w:semiHidden="1" w:unhideWhenUsed="1"/>
-    <w:lsdException w:name="index 4" w:semiHidden="1" w:unhideWhenUsed="1"/>
-    <w:lsdException w:name="index 5" w:semiHidden="1" w:unhideWhenUsed="1"/>
-    <w:lsdException w:name="index 6" w:semiHidden="1" w:unhideWhenUsed="1"/>
-    <w:lsdException w:name="index 7" w:semiHidden="1" w:unhideWhenUsed="1"/>
-    <w:lsdException w:name="index 8" w:semiHidden="1" w:unhideWhenUsed="1"/>
-    <w:lsdException w:name="index 9" w:semiHidden="1" w:unhideWhenUsed="1"/>
-    <w:lsdException w:name="toc 1" w:semiHidden="1" w:uiPriority="39" w:unhideWhenUsed="1"/>
-    <w:lsdException w:name="toc 2" w:semiHidden="1" w:uiPriority="39" w:unhideWhenUsed="1"/>
-    <w:lsdException w:name="toc 3" w:semiHidden="1" w:uiPriority="39" w:unhideWhenUsed="1"/>
-    <w:lsdException w:name="toc 4" w:semiHidden="1" w:uiPriority="39" w:unhideWhenUsed="1"/>
-    <w:lsdException w:name="toc 5" w:semiHidden="1" w:uiPriority="39" w:unhideWhenUsed="1"/>
-    <w:lsdException w:name="toc 6" w:semiHidden="1" w:uiPriority="39" w:unhideWhenUsed="1"/>
-    <w:lsdException w:name="toc 7" w:semiHidden="1" w:uiPriority="39" w:unhideWhenUsed="1"/>
-    <w:lsdException w:name="toc 8" w:semiHidden="1" w:uiPriority="39" w:unhideWhenUsed="1"/>
-    <w:lsdException w:name="toc 9" w:semiHidden="1" w:uiPriority="39" w:unhideWhenUsed="1"/>
-    <w:lsdException w:name="Normal Indent" w:semiHidden="1" w:unhideWhenUsed="1"/>
-    <w:lsdException w:name="footnote text" w:semiHidden="1" w:unhideWhenUsed="1"/>
-    <w:lsdException w:name="annotation text" w:semiHidden="1" w:unhideWhenUsed="1"/>
-    <w:lsdException w:name="header" w:semiHidden="1" w:unhideWhenUsed="1"/>
-    <w:lsdException w:name="footer" w:semiHidden="1" w:unhideWhenUsed="1"/>
-    <w:lsdException w:name="index heading" w:semiHidden="1" w:unhideWhenUsed="1"/>
-    <w:lsdException w:name="caption" w:semiHidden="1" w:uiPriority="35" w:unhideWhenUsed="1" w:qFormat="1"/>
-    <w:lsdException w:name="table of figures" w:semiHidden="1" w:unhideWhenUsed="1"/>
-    <w:lsdException w:name="envelope address" w:semiHidden="1" w:unhideWhenUsed="1"/>
-    <w:lsdException w:name="envelope return" w:semiHidden="1" w:unhideWhenUsed="1"/>
-    <w:lsdException w:name="footnote reference" w:semiHidden="1" w:unhideWhenUsed="1"/>
-    <w:lsdException w:name="annotation reference" w:semiHidden="1" w:unhideWhenUsed="1"/>
-    <w:lsdException w:name="line number" w:semiHidden="1" w:unhideWhenUsed="1"/>
-    <w:lsdException w:name="page number" w:semiHidden="1" w:unhideWhenUsed="1"/>
-    <w:lsdException w:name="endnote reference" w:semiHidden="1" w:unhideWhenUsed="1"/>
-    <w:lsdException w:name="endnote text" w:semiHidden="1" w:unhideWhenUsed="1"/>
-    <w:lsdException w:name="table of authorities" w:semiHidden="1" w:unhideWhenUsed="1"/>
-    <w:lsdException w:name="macro" w:semiHidden="1" w:unhideWhenUsed="1"/>
-    <w:lsdException w:name="toa heading" w:semiHidden="1" w:unhideWhenUsed="1"/>
-    <w:lsdException w:name="List" w:semiHidden="1" w:unhideWhenUsed="1"/>
-    <w:lsdException w:name="List Bullet" w:semiHidden="1" w:unhideWhenUsed="1"/>
-    <w:lsdException w:name="List Number" w:semiHidden="1" w:unhideWhenUsed="1"/>
-    <w:lsdException w:name="List 2" w:semiHidden="1" w:unhideWhenUsed="1"/>
-    <w:lsdException w:name="List 3" w:semiHidden="1" w:unhideWhenUsed="1"/>
-    <w:lsdException w:name="List 4" w:semiHidden="1" w:unhideWhenUsed="1"/>
-    <w:lsdException w:name="List 5" w:semiHidden="1" w:unhideWhenUsed="1"/>
-    <w:lsdException w:name="List Bullet 2" w:semiHidden="1" w:unhideWhenUsed="1"/>
-    <w:lsdException w:name="List Bullet 3" w:semiHidden="1" w:unhideWhenUsed="1"/>
-    <w:lsdException w:name="List Bullet 4" w:semiHidden="1" w:unhideWhenUsed="1"/>
-    <w:lsdException w:name="List Bullet 5" w:semiHidden="1" w:unhideWhenUsed="1"/>
-    <w:lsdException w:name="List Number 2" w:semiHidden="1" w:unhideWhenUsed="1"/>
-    <w:lsdException w:name="List Number 3" w:semiHidden="1" w:unhideWhenUsed="1"/>
-    <w:lsdException w:name="List Number 4" w:semiHidden="1" w:unhideWhenUsed="1"/>
-    <w:lsdException w:name="List Number 5" w:semiHidden="1" w:unhideWhenUsed="1"/>
-    <w:lsdException w:name="Title" w:uiPriority="10" w:qFormat="1"/>
-    <w:lsdException w:name="Closing" w:semiHidden="1" w:unhideWhenUsed="1"/>
-    <w:lsdException w:name="Signature" w:semiHidden="1" w:unhideWhenUsed="1"/>
-    <w:lsdException w:name="Default Paragraph Font" w:semiHidden="1" w:uiPriority="1" w:unhideWhenUsed="1"/>
-    <w:lsdException w:name="Body Text" w:semiHidden="1" w:unhideWhenUsed="1"/>
-    <w:lsdException w:name="Body Text Indent" w:semiHidden="1" w:unhideWhenUsed="1"/>
-    <w:lsdException w:name="List Continue" w:semiHidden="1" w:unhideWhenUsed="1"/>
-    <w:lsdException w:name="List Continue 2" w:semiHidden="1" w:unhideWhenUsed="1"/>
-    <w:lsdException w:name="List Continue 3" w:semiHidden="1" w:unhideWhenUsed="1"/>
-    <w:lsdException w:name="List Continue 4" w:semiHidden="1" w:unhideWhenUsed="1"/>
-    <w:lsdException w:name="List Continue 5" w:semiHidden="1" w:unhideWhenUsed="1"/>
-    <w:lsdException w:name="Message Header" w:semiHidden="1" w:unhideWhenUsed="1"/>
-    <w:lsdException w:name="Subtitle" w:uiPriority="11" w:qFormat="1"/>
-    <w:lsdException w:name="Salutation" w:semiHidden="1" w:unhideWhenUsed="1"/>
-    <w:lsdException w:name="Date" w:semiHidden="1" w:unhideWhenUsed="1"/>
-    <w:lsdException w:name="Body Text First Indent" w:semiHidden="1" w:unhideWhenUsed="1"/>
-    <w:lsdException w:name="Body Text First Indent 2" w:semiHidden="1" w:unhideWhenUsed="1"/>
-    <w:lsdException w:name="Note Heading" w:semiHidden="1" w:unhideWhenUsed="1"/>
-    <w:lsdException w:name="Body Text 2" w:semiHidden="1" w:unhideWhenUsed="1"/>
-    <w:lsdException w:name="Body Text 3" w:semiHidden="1" w:unhideWhenUsed="1"/>
-    <w:lsdException w:name="Body Text Indent 2" w:semiHidden="1" w:unhideWhenUsed="1"/>
-    <w:lsdException w:name="Body Text Indent 3" w:semiHidden="1" w:unhideWhenUsed="1"/>
-    <w:lsdException w:name="Block Text" w:semiHidden="1" w:unhideWhenUsed="1"/>
-    <w:lsdException w:name="Hyperlink" w:semiHidden="1" w:unhideWhenUsed="1"/>
-    <w:lsdException w:name="FollowedHyperlink" w:semiHidden="1" w:unhideWhenUsed="1"/>
-    <w:lsdException w:name="Strong" w:uiPriority="22" w:qFormat="1"/>
-    <w:lsdException w:name="Emphasis" w:uiPriority="20" w:qFormat="1"/>
-    <w:lsdException w:name="Document Map" w:semiHidden="1" w:unhideWhenUsed="1"/>
-    <w:lsdException w:name="Plain Text" w:semiHidden="1" w:unhideWhenUsed="1"/>
-    <w:lsdException w:name="E-mail Signature" w:semiHidden="1" w:unhideWhenUsed="1"/>
-    <w:lsdException w:name="HTML Top of Form" w:semiHidden="1" w:unhideWhenUsed="1"/>
-    <w:lsdException w:name="HTML Bottom of Form" w:semiHidden="1" w:unhideWhenUsed="1"/>
-    <w:lsdException w:name="Normal (Web)" w:semiHidden="1" w:unhideWhenUsed="1"/>
-    <w:lsdException w:name="HTML Acronym" w:semiHidden="1" w:unhideWhenUsed="1"/>
-    <w:lsdException w:name="HTML Address" w:semiHidden="1" w:unhideWhenUsed="1"/>
-    <w:lsdException w:name="HTML Cite" w:semiHidden="1" w:unhideWhenUsed="1"/>
-    <w:lsdException w:name="HTML Code" w:semiHidden="1" w:unhideWhenUsed="1"/>
-    <w:lsdException w:name="HTML Definition" w:semiHidden="1" w:unhideWhenUsed="1"/>
-    <w:lsdException w:name="HTML Keyboard" w:semiHidden="1" w:unhideWhenUsed="1"/>
-    <w:lsdException w:name="HTML Preformatted" w:semiHidden="1" w:unhideWhenUsed="1"/>
-    <w:lsdException w:name="HTML Sample" w:semiHidden="1" w:unhideWhenUsed="1"/>
-    <w:lsdException w:name="HTML Typewriter" w:semiHidden="1" w:unhideWhenUsed="1"/>
-    <w:lsdException w:name="HTML Variable" w:semiHidden="1" w:unhideWhenUsed="1"/>
-    <w:lsdException w:name="Normal Table" w:semiHidden="1" w:unhideWhenUsed="1"/>
-    <w:lsdException w:name="annotation subject" w:semiHidden="1" w:unhideWhenUsed="1"/>
-    <w:lsdException w:name="No List" w:semiHidden="1" w:unhideWhenUsed="1"/>
-    <w:lsdException w:name="Outline List 1" w:semiHidden="1" w:unhideWhenUsed="1"/>
-    <w:lsdException w:name="Outline List 2" w:semiHidden="1" w:unhideWhenUsed="1"/>
-    <w:lsdException w:name="Outline List 3" w:semiHidden="1" w:unhideWhenUsed="1"/>
-    <w:lsdException w:name="Table Simple 1" w:semiHidden="1" w:unhideWhenUsed="1"/>
-    <w:lsdException w:name="Table Simple 2" w:semiHidden="1" w:unhideWhenUsed="1"/>
-    <w:lsdException w:name="Table Simple 3" w:semiHidden="1" w:unhideWhenUsed="1"/>
-    <w:lsdException w:name="Table Classic 1" w:semiHidden="1" w:unhideWhenUsed="1"/>
-    <w:lsdException w:name="Table Classic 2" w:semiHidden="1" w:unhideWhenUsed="1"/>
-    <w:lsdException w:name="Table Classic 3" w:semiHidden="1" w:unhideWhenUsed="1"/>
-    <w:lsdException w:name="Table Classic 4" w:semiHidden="1" w:unhideWhenUsed="1"/>
-    <w:lsdException w:name="Table Colorful 1" w:semiHidden="1" w:unhideWhenUsed="1"/>
-    <w:lsdException w:name="Table Colorful 2" w:semiHidden="1" w:unhideWhenUsed="1"/>
-    <w:lsdException w:name="Table Colorful 3" w:semiHidden="1" w:unhideWhenUsed="1"/>
-    <w:lsdException w:name="Table Columns 1" w:semiHidden="1" w:unhideWhenUsed="1"/>
-    <w:lsdException w:name="Table Columns 2" w:semiHidden="1" w:unhideWhenUsed="1"/>
-    <w:lsdException w:name="Table Columns 3" w:semiHidden="1" w:unhideWhenUsed="1"/>
-    <w:lsdException w:name="Table Columns 4" w:semiHidden="1" w:unhideWhenUsed="1"/>
-    <w:lsdException w:name="Table Columns 5" w:semiHidden="1" w:unhideWhenUsed="1"/>
-    <w:lsdException w:name="Table Grid 1" w:semiHidden="1" w:unhideWhenUsed="1"/>
-    <w:lsdException w:name="Table Grid 2" w:semiHidden="1" w:unhideWhenUsed="1"/>
-    <w:lsdException w:name="Table Grid 3" w:semiHidden="1" w:unhideWhenUsed="1"/>
-    <w:lsdException w:name="Table Grid 4" w:semiHidden="1" w:unhideWhenUsed="1"/>
-    <w:lsdException w:name="Table Grid 5" w:semiHidden="1" w:unhideWhenUsed="1"/>
-    <w:lsdException w:name="Table Grid 6" w:semiHidden="1" w:unhideWhenUsed="1"/>
-    <w:lsdException w:name="Table Grid 7" w:semiHidden="1" w:unhideWhenUsed="1"/>
-    <w:lsdException w:name="Table Grid 8" w:semiHidden="1" w:unhideWhenUsed="1"/>
-    <w:lsdException w:name="Table List 1" w:semiHidden="1" w:unhideWhenUsed="1"/>
-    <w:lsdException w:name="Table List 2" w:semiHidden="1" w:unhideWhenUsed="1"/>
-    <w:lsdException w:name="Table List 3" w:semiHidden="1" w:unhideWhenUsed="1"/>
-    <w:lsdException w:name="Table List 4" w:semiHidden="1" w:unhideWhenUsed="1"/>
-    <w:lsdException w:name="Table List 5" w:semiHidden="1" w:unhideWhenUsed="1"/>
-    <w:lsdException w:name="Table List 6" w:semiHidden="1" w:unhideWhenUsed="1"/>
-    <w:lsdException w:name="Table List 7" w:semiHidden="1" w:unhideWhenUsed="1"/>
-    <w:lsdException w:name="Table List 8" w:semiHidden="1" w:unhideWhenUsed="1"/>
-    <w:lsdException w:name="Table 3D effects 1" w:semiHidden="1" w:unhideWhenUsed="1"/>
-    <w:lsdException w:name="Table 3D effects 2" w:semiHidden="1" w:unhideWhenUsed="1"/>
-    <w:lsdException w:name="Table 3D effects 3" w:semiHidden="1" w:unhideWhenUsed="1"/>
-    <w:lsdException w:name="Table Contemporary" w:semiHidden="1" w:unhideWhenUsed="1"/>
-    <w:lsdException w:name="Table Elegant" w:semiHidden="1" w:unhideWhenUsed="1"/>
-    <w:lsdException w:name="Table Professional" w:semiHidden="1" w:unhideWhenUsed="1"/>
-    <w:lsdException w:name="Table Subtle 1" w:semiHidden="1" w:unhideWhenUsed="1"/>
-    <w:lsdException w:name="Table Subtle 2" w:semiHidden="1" w:unhideWhenUsed="1"/>
-    <w:lsdException w:name="Table Web 1" w:semiHidden="1" w:unhideWhenUsed="1"/>
-    <w:lsdException w:name="Table Web 2" w:semiHidden="1" w:unhideWhenUsed="1"/>
-    <w:lsdException w:name="Table Web 3" w:semiHidden="1" w:unhideWhenUsed="1"/>
-    <w:lsdException w:name="Balloon Text" w:semiHidden="1" w:unhideWhenUsed="1"/>
-    <w:lsdException w:name="Table Grid" w:uiPriority="39"/>
-    <w:lsdException w:name="Table Theme" w:semiHidden="1" w:unhideWhenUsed="1"/>
-    <w:lsdException w:name="Placeholder Text" w:semiHidden="1"/>
-    <w:lsdException w:name="No Spacing" w:uiPriority="1" w:qFormat="1"/>
-    <w:lsdException w:name="Light Shading" w:uiPriority="60"/>
-    <w:lsdException w:name="Light List" w:uiPriority="61"/>
-    <w:lsdException w:name="Light Grid" w:uiPriority="62"/>
-    <w:lsdException w:name="Medium Shading 1" w:uiPriority="63"/>
-    <w:lsdException w:name="Medium Shading 2" w:uiPriority="64"/>
-    <w:lsdException w:name="Medium List 1" w:uiPriority="65"/>
-    <w:lsdException w:name="Medium List 2" w:uiPriority="66"/>
-    <w:lsdException w:name="Medium Grid 1" w:uiPriority="67"/>
-    <w:lsdException w:name="Medium Grid 2" w:uiPriority="68"/>
-    <w:lsdException w:name="Medium Grid 3" w:uiPriority="69"/>
-    <w:lsdException w:name="Dark List" w:uiPriority="70"/>
-    <w:lsdException w:name="Colorful Shading" w:uiPriority="71"/>
-    <w:lsdException w:name="Colorful List" w:uiPriority="72"/>
-    <w:lsdException w:name="Colorful Grid" w:uiPriority="73"/>
-    <w:lsdException w:name="Light Shading Accent 1" w:uiPriority="60"/>
-    <w:lsdException w:name="Light List Accent 1" w:uiPriority="61"/>
-    <w:lsdException w:name="Light Grid Accent 1" w:uiPriority="62"/>
-    <w:lsdException w:name="Medium Shading 1 Accent 1" w:uiPriority="63"/>
-    <w:lsdException w:name="Medium Shading 2 Accent 1" w:uiPriority="64"/>
-    <w:lsdException w:name="Medium List 1 Accent 1" w:uiPriority="65"/>
-    <w:lsdException w:name="Revision" w:semiHidden="1"/>
-    <w:lsdException w:name="List Paragraph" w:uiPriority="34" w:qFormat="1"/>
-    <w:lsdException w:name="Quote" w:uiPriority="29" w:qFormat="1"/>
-    <w:lsdException w:name="Intense Quote" w:uiPriority="30" w:qFormat="1"/>
-    <w:lsdException w:name="Medium List 2 Accent 1" w:uiPriority="66"/>
-    <w:lsdException w:name="Medium Grid 1 Accent 1" w:uiPriority="67"/>
-    <w:lsdException w:name="Medium Grid 2 Accent 1" w:uiPriority="68"/>
-    <w:lsdException w:name="Medium Grid 3 Accent 1" w:uiPriority="69"/>
-    <w:lsdException w:name="Dark List Accent 1" w:uiPriority="70"/>
-    <w:lsdException w:name="Colorful Shading Accent 1" w:uiPriority="71"/>
-    <w:lsdException w:name="Colorful List Accent 1" w:uiPriority="72"/>
-    <w:lsdException w:name="Colorful Grid Accent 1" w:uiPriority="73"/>
-    <w:lsdException w:name="Light Shading Accent 2" w:uiPriority="60"/>
-    <w:lsdException w:name="Light List Accent 2" w:uiPriority="61"/>
-    <w:lsdException w:name="Light Grid Accent 2" w:uiPriority="62"/>
-    <w:lsdException w:name="Medium Shading 1 Accent 2" w:uiPriority="63"/>
-    <w:lsdException w:name="Medium Shading 2 Accent 2" w:uiPriority="64"/>
-    <w:lsdException w:name="Medium List 1 Accent 2" w:uiPriority="65"/>
-    <w:lsdException w:name="Medium List 2 Accent 2" w:uiPriority="66"/>
-    <w:lsdException w:name="Medium Grid 1 Accent 2" w:uiPriority="67"/>
-    <w:lsdException w:name="Medium Grid 2 Accent 2" w:uiPriority="68"/>
-    <w:lsdException w:name="Medium Grid 3 Accent 2" w:uiPriority="69"/>
-    <w:lsdException w:name="Dark List Accent 2" w:uiPriority="70"/>
-    <w:lsdException w:name="Colorful Shading Accent 2" w:uiPriority="71"/>
-    <w:lsdException w:name="Colorful List Accent 2" w:uiPriority="72"/>
-    <w:lsdException w:name="Colorful Grid Accent 2" w:uiPriority="73"/>
-    <w:lsdException w:name="Light Shading Accent 3" w:uiPriority="60"/>
-    <w:lsdException w:name="Light List Accent 3" w:uiPriority="61"/>
-    <w:lsdException w:name="Light Grid Accent 3" w:uiPriority="62"/>
-    <w:lsdException w:name="Medium Shading 1 Accent 3" w:uiPriority="63"/>
-    <w:lsdException w:name="Medium Shading 2 Accent 3" w:uiPriority="64"/>
-    <w:lsdException w:name="Medium List 1 Accent 3" w:uiPriority="65"/>
-    <w:lsdException w:name="Medium List 2 Accent 3" w:uiPriority="66"/>
-    <w:lsdException w:name="Medium Grid 1 Accent 3" w:uiPriority="67"/>
-    <w:lsdException w:name="Medium Grid 2 Accent 3" w:uiPriority="68"/>
-    <w:lsdException w:name="Medium Grid 3 Accent 3" w:uiPriority="69"/>
-    <w:lsdException w:name="Dark List Accent 3" w:uiPriority="70"/>
-    <w:lsdException w:name="Colorful Shading Accent 3" w:uiPriority="71"/>
-    <w:lsdException w:name="Colorful List Accent 3" w:uiPriority="72"/>
-    <w:lsdException w:name="Colorful Grid Accent 3" w:uiPriority="73"/>
-    <w:lsdException w:name="Light Shading Accent 4" w:uiPriority="60"/>
-    <w:lsdException w:name="Light List Accent 4" w:uiPriority="61"/>
-    <w:lsdException w:name="Light Grid Accent 4" w:uiPriority="62"/>
-    <w:lsdException w:name="Medium Shading 1 Accent 4" w:uiPriority="63"/>
-    <w:lsdException w:name="Medium Shading 2 Accent 4" w:uiPriority="64"/>
-    <w:lsdException w:name="Medium List 1 Accent 4" w:uiPriority="65"/>
-    <w:lsdException w:name="Medium List 2 Accent 4" w:uiPriority="66"/>
-    <w:lsdException w:name="Medium Grid 1 Accent 4" w:uiPriority="67"/>
-    <w:lsdException w:name="Medium Grid 2 Accent 4" w:uiPriority="68"/>
-    <w:lsdException w:name="Medium Grid 3 Accent 4" w:uiPriority="69"/>
-    <w:lsdException w:name="Dark List Accent 4" w:uiPriority="70"/>
-    <w:lsdException w:name="Colorful Shading Accent 4" w:uiPriority="71"/>
-    <w:lsdException w:name="Colorful List Accent 4" w:uiPriority="72"/>
-    <w:lsdException w:name="Colorful Grid Accent 4" w:uiPriority="73"/>
-    <w:lsdException w:name="Light Shading Accent 5" w:uiPriority="60"/>
-    <w:lsdException w:name="Light List Accent 5" w:uiPriority="61"/>
-    <w:lsdException w:name="Light Grid Accent 5" w:uiPriority="62"/>
-    <w:lsdException w:name="Medium Shading 1 Accent 5" w:uiPriority="63"/>
-    <w:lsdException w:name="Medium Shading 2 Accent 5" w:uiPriority="64"/>
-    <w:lsdException w:name="Medium List 1 Accent 5" w:uiPriority="65"/>
-    <w:lsdException w:name="Medium List 2 Accent 5" w:uiPriority="66"/>
-    <w:lsdException w:name="Medium Grid 1 Accent 5" w:uiPriority="67"/>
-    <w:lsdException w:name="Medium Grid 2 Accent 5" w:uiPriority="68"/>
-    <w:lsdException w:name="Medium Grid 3 Accent 5" w:uiPriority="69"/>
-    <w:lsdException w:name="Dark List Accent 5" w:uiPriority="70"/>
-    <w:lsdException w:name="Colorful Shading Accent 5" w:uiPriority="71"/>
-    <w:lsdException w:name="Colorful List Accent 5" w:uiPriority="72"/>
-    <w:lsdException w:name="Colorful Grid Accent 5" w:uiPriority="73"/>
-    <w:lsdException w:name="Light Shading Accent 6" w:uiPriority="60"/>
-    <w:lsdException w:name="Light List Accent 6" w:uiPriority="61"/>
-    <w:lsdException w:name="Light Grid Accent 6" w:uiPriority="62"/>
-    <w:lsdException w:name="Medium Shading 1 Accent 6" w:uiPriority="63"/>
-    <w:lsdException w:name="Medium Shading 2 Accent 6" w:uiPriority="64"/>
-    <w:lsdException w:name="Medium List 1 Accent 6" w:uiPriority="65"/>
-    <w:lsdException w:name="Medium List 2 Accent 6" w:uiPriority="66"/>
-    <w:lsdException w:name="Medium Grid 1 Accent 6" w:uiPriority="67"/>
-    <w:lsdException w:name="Medium Grid 2 Accent 6" w:uiPriority="68"/>
-    <w:lsdException w:name="Medium Grid 3 Accent 6" w:uiPriority="69"/>
-    <w:lsdException w:name="Dark List Accent 6" w:uiPriority="70"/>
-    <w:lsdException w:name="Colorful Shading Accent 6" w:uiPriority="71"/>
-    <w:lsdException w:name="Colorful List Accent 6" w:uiPriority="72"/>
-    <w:lsdException w:name="Colorful Grid Accent 6" w:uiPriority="73"/>
-    <w:lsdException w:name="Subtle Emphasis" w:uiPriority="19" w:qFormat="1"/>
-    <w:lsdException w:name="Intense Emphasis" w:uiPriority="21" w:qFormat="1"/>
-    <w:lsdException w:name="Subtle Reference" w:uiPriority="31" w:qFormat="1"/>
-    <w:lsdException w:name="Intense Reference" w:uiPriority="32" w:qFormat="1"/>
-    <w:lsdException w:name="Book Title" w:uiPriority="33" w:qFormat="1"/>
-    <w:lsdException w:name="Bibliography" w:semiHidden="1" w:uiPriority="37" w:unhideWhenUsed="1"/>
-    <w:lsdException w:name="TOC Heading" w:semiHidden="1" w:uiPriority="39" w:unhideWhenUsed="1" w:qFormat="1"/>
-    <w:lsdException w:name="Plain Table 1" w:uiPriority="41"/>
-    <w:lsdException w:name="Plain Table 2" w:uiPriority="42"/>
-    <w:lsdException w:name="Plain Table 3" w:uiPriority="43"/>
-    <w:lsdException w:name="Plain Table 4" w:uiPriority="44"/>
-    <w:lsdException w:name="Plain Table 5" w:uiPriority="45"/>
-    <w:lsdException w:name="Grid Table Light" w:uiPriority="40"/>
-    <w:lsdException w:name="Grid Table 1 Light" w:uiPriority="46"/>
-    <w:lsdException w:name="Grid Table 2" w:uiPriority="47"/>
-    <w:lsdException w:name="Grid Table 3" w:uiPriority="48"/>
-    <w:lsdException w:name="Grid Table 4" w:uiPriority="49"/>
-    <w:lsdException w:name="Grid Table 5 Dark" w:uiPriority="50"/>
-    <w:lsdException w:name="Grid Table 6 Colorful" w:uiPriority="51"/>
-    <w:lsdException w:name="Grid Table 7 Colorful" w:uiPriority="52"/>
-    <w:lsdException w:name="Grid Table 1 Light Accent 1" w:uiPriority="46"/>
-    <w:lsdException w:name="Grid Table 2 Accent 1" w:uiPriority="47"/>
-    <w:lsdException w:name="Grid Table 3 Accent 1" w:uiPriority="48"/>
-    <w:lsdException w:name="Grid Table 4 Accent 1" w:uiPriority="49"/>
-    <w:lsdException w:name="Grid Table 5 Dark Accent 1" w:uiPriority="50"/>
-    <w:lsdException w:name="Grid Table 6 Colorful Accent 1" w:uiPriority="51"/>
-    <w:lsdException w:name="Grid Table 7 Colorful Accent 1" w:uiPriority="52"/>
-    <w:lsdException w:name="Grid Table 1 Light Accent 2" w:uiPriority="46"/>
-    <w:lsdException w:name="Grid Table 2 Accent 2" w:uiPriority="47"/>
-    <w:lsdException w:name="Grid Table 3 Accent 2" w:uiPriority="48"/>
-    <w:lsdException w:name="Grid Table 4 Accent 2" w:uiPriority="49"/>
-    <w:lsdException w:name="Grid Table 5 Dark Accent 2" w:uiPriority="50"/>
-    <w:lsdException w:name="Grid Table 6 Colorful Accent 2" w:uiPriority="51"/>
-    <w:lsdException w:name="Grid Table 7 Colorful Accent 2" w:uiPriority="52"/>
-    <w:lsdException w:name="Grid Table 1 Light Accent 3" w:uiPriority="46"/>
-    <w:lsdException w:name="Grid Table 2 Accent 3" w:uiPriority="47"/>
-    <w:lsdException w:name="Grid Table 3 Accent 3" w:uiPriority="48"/>
-    <w:lsdException w:name="Grid Table 4 Accent 3" w:uiPriority="49"/>
-    <w:lsdException w:name="Grid Table 5 Dark Accent 3" w:uiPriority="50"/>
-    <w:lsdException w:name="Grid Table 6 Colorful Accent 3" w:uiPriority="51"/>
-    <w:lsdException w:name="Grid Table 7 Colorful Accent 3" w:uiPriority="52"/>
-    <w:lsdException w:name="Grid Table 1 Light Accent 4" w:uiPriority="46"/>
-    <w:lsdException w:name="Grid Table 2 Accent 4" w:uiPriority="47"/>
-    <w:lsdException w:name="Grid Table 3 Accent 4" w:uiPriority="48"/>
-    <w:lsdException w:name="Grid Table 4 Accent 4" w:uiPriority="49"/>
-    <w:lsdException w:name="Grid Table 5 Dark Accent 4" w:uiPriority="50"/>
-    <w:lsdException w:name="Grid Table 6 Colorful Accent 4" w:uiPriority="51"/>
-    <w:lsdException w:name="Grid Table 7 Colorful Accent 4" w:uiPriority="52"/>
-    <w:lsdException w:name="Grid Table 1 Light Accent 5" w:uiPriority="46"/>
-    <w:lsdException w:name="Grid Table 2 Accent 5" w:uiPriority="47"/>
-    <w:lsdException w:name="Grid Table 3 Accent 5" w:uiPriority="48"/>
-    <w:lsdException w:name="Grid Table 4 Accent 5" w:uiPriority="49"/>
-    <w:lsdException w:name="Grid Table 5 Dark Accent 5" w:uiPriority="50"/>
-    <w:lsdException w:name="Grid Table 6 Colorful Accent 5" w:uiPriority="51"/>
-    <w:lsdException w:name="Grid Table 7 Colorful Accent 5" w:uiPriority="52"/>
-    <w:lsdException w:name="Grid Table 1 Light Accent 6" w:uiPriority="46"/>
-    <w:lsdException w:name="Grid Table 2 Accent 6" w:uiPriority="47"/>
-    <w:lsdException w:name="Grid Table 3 Accent 6" w:uiPriority="48"/>
-    <w:lsdException w:name="Grid Table 4 Accent 6" w:uiPriority="49"/>
-    <w:lsdException w:name="Grid Table 5 Dark Accent 6" w:uiPriority="50"/>
-    <w:lsdException w:name="Grid Table 6 Colorful Accent 6" w:uiPriority="51"/>
-    <w:lsdException w:name="Grid Table 7 Colorful Accent 6" w:uiPriority="52"/>
-    <w:lsdException w:name="List Table 1 Light" w:uiPriority="46"/>
-    <w:lsdException w:name="List Table 2" w:uiPriority="47"/>
-    <w:lsdException w:name="List Table 3" w:uiPriority="48"/>
-    <w:lsdException w:name="List Table 4" w:uiPriority="49"/>
-    <w:lsdException w:name="List Table 5 Dark" w:uiPriority="50"/>
-    <w:lsdException w:name="List Table 6 Colorful" w:uiPriority="51"/>
-    <w:lsdException w:name="List Table 7 Colorful" w:uiPriority="52"/>
-    <w:lsdException w:name="List Table 1 Light Accent 1" w:uiPriority="46"/>
-    <w:lsdException w:name="List Table 2 Accent 1" w:uiPriority="47"/>
-    <w:lsdException w:name="List Table 3 Accent 1" w:uiPriority="48"/>
-    <w:lsdException w:name="List Table 4 Accent 1" w:uiPriority="49"/>
-    <w:lsdException w:name="List Table 5 Dark Accent 1" w:uiPriority="50"/>
-    <w:lsdException w:name="List Table 6 Colorful Accent 1" w:uiPriority="51"/>
-    <w:lsdException w:name="List Table 7 Colorful Accent 1" w:uiPriority="52"/>
-    <w:lsdException w:name="List Table 1 Light Accent 2" w:uiPriority="46"/>
-    <w:lsdException w:name="List Table 2 Accent 2" w:uiPriority="47"/>
-    <w:lsdException w:name="List Table 3 Accent 2" w:uiPriority="48"/>
-    <w:lsdException w:name="List Table 4 Accent 2" w:uiPriority="49"/>
-    <w:lsdException w:name="List Table 5 Dark Accent 2" w:uiPriority="50"/>
-    <w:lsdException w:name="List Table 6 Colorful Accent 2" w:uiPriority="51"/>
-    <w:lsdException w:name="List Table 7 Colorful Accent 2" w:uiPriority="52"/>
-    <w:lsdException w:name="List Table 1 Light Accent 3" w:uiPriority="46"/>
-    <w:lsdException w:name="List Table 2 Accent 3" w:uiPriority="47"/>
-    <w:lsdException w:name="List Table 3 Accent 3" w:uiPriority="48"/>
-    <w:lsdException w:name="List Table 4 Accent 3" w:uiPriority="49"/>
-    <w:lsdException w:name="List Table 5 Dark Accent 3" w:uiPriority="50"/>
-    <w:lsdException w:name="List Table 6 Colorful Accent 3" w:uiPriority="51"/>
-    <w:lsdException w:name="List Table 7 Colorful Accent 3" w:uiPriority="52"/>
-    <w:lsdException w:name="List Table 1 Light Accent 4" w:uiPriority="46"/>
-    <w:lsdException w:name="List Table 2 Accent 4" w:uiPriority="47"/>
-    <w:lsdException w:name="List Table 3 Accent 4" w:uiPriority="48"/>
-    <w:lsdException w:name="List Table 4 Accent 4" w:uiPriority="49"/>
-    <w:lsdException w:name="List Table 5 Dark Accent 4" w:uiPriority="50"/>
-    <w:lsdException w:name="List Table 6 Colorful Accent 4" w:uiPriority="51"/>
-    <w:lsdException w:name="List Table 7 Colorful Accent 4" w:uiPriority="52"/>
-    <w:lsdException w:name="List Table 1 Light Accent 5" w:uiPriority="46"/>
-    <w:lsdException w:name="List Table 2 Accent 5" w:uiPriority="47"/>
-    <w:lsdException w:name="List Table 3 Accent 5" w:uiPriority="48"/>
-    <w:lsdException w:name="List Table 4 Accent 5" w:uiPriority="49"/>
-    <w:lsdException w:name="List Table 5 Dark Accent 5" w:uiPriority="50"/>
-    <w:lsdException w:name="List Table 6 Colorful Accent 5" w:uiPriority="51"/>
-    <w:lsdException w:name="List Table 7 Colorful Accent 5" w:uiPriority="52"/>
-    <w:lsdException w:name="List Table 1 Light Accent 6" w:uiPriority="46"/>
-    <w:lsdException w:name="List Table 2 Accent 6" w:uiPriority="47"/>
-    <w:lsdException w:name="List Table 3 Accent 6" w:uiPriority="48"/>
-    <w:lsdException w:name="List Table 4 Accent 6" w:uiPriority="49"/>
-    <w:lsdException w:name="List Table 5 Dark Accent 6" w:uiPriority="50"/>
-    <w:lsdException w:name="List Table 6 Colorful Accent 6" w:uiPriority="51"/>
-    <w:lsdException w:name="List Table 7 Colorful Accent 6" w:uiPriority="52"/>
+  <w:latentStyles w:defLockedState="0" w:defUIPriority="99" w:defSemiHidden="1" w:defUnhideWhenUsed="1" w:defQFormat="0" w:count="267">
+    <w:lsdException w:name="Normal" w:semiHidden="0" w:uiPriority="0" w:unhideWhenUsed="0" w:qFormat="1"/>
+    <w:lsdException w:name="heading 1" w:semiHidden="0" w:uiPriority="9" w:unhideWhenUsed="0" w:qFormat="1"/>
+    <w:lsdException w:name="heading 2" w:uiPriority="9" w:qFormat="1"/>
+    <w:lsdException w:name="heading 3" w:uiPriority="9" w:qFormat="1"/>
+    <w:lsdException w:name="heading 4" w:uiPriority="9" w:qFormat="1"/>
+    <w:lsdException w:name="heading 5" w:uiPriority="9" w:qFormat="1"/>
+    <w:lsdException w:name="heading 6" w:uiPriority="9" w:qFormat="1"/>
+    <w:lsdException w:name="heading 7" w:uiPriority="9" w:qFormat="1"/>
+    <w:lsdException w:name="heading 8" w:uiPriority="9" w:qFormat="1"/>
+    <w:lsdException w:name="heading 9" w:uiPriority="9" w:qFormat="1"/>
+    <w:lsdException w:name="toc 1" w:uiPriority="39"/>
+    <w:lsdException w:name="toc 2" w:uiPriority="39"/>
+    <w:lsdException w:name="toc 3" w:uiPriority="39"/>
+    <w:lsdException w:name="toc 4" w:uiPriority="39"/>
+    <w:lsdException w:name="toc 5" w:uiPriority="39"/>
+    <w:lsdException w:name="toc 6" w:uiPriority="39"/>
+    <w:lsdException w:name="toc 7" w:uiPriority="39"/>
+    <w:lsdException w:name="toc 8" w:uiPriority="39"/>
+    <w:lsdException w:name="toc 9" w:uiPriority="39"/>
+    <w:lsdException w:name="caption" w:uiPriority="35" w:qFormat="1"/>
+    <w:lsdException w:name="Title" w:semiHidden="0" w:uiPriority="10" w:unhideWhenUsed="0" w:qFormat="1"/>
+    <w:lsdException w:name="Default Paragraph Font" w:uiPriority="1"/>
+    <w:lsdException w:name="Subtitle" w:semiHidden="0" w:uiPriority="11" w:unhideWhenUsed="0" w:qFormat="1"/>
+    <w:lsdException w:name="Strong" w:semiHidden="0" w:uiPriority="22" w:unhideWhenUsed="0" w:qFormat="1"/>
+    <w:lsdException w:name="Emphasis" w:semiHidden="0" w:uiPriority="20" w:unhideWhenUsed="0" w:qFormat="1"/>
+    <w:lsdException w:name="Table Grid" w:semiHidden="0" w:uiPriority="39" w:unhideWhenUsed="0"/>
+    <w:lsdException w:name="Placeholder Text" w:unhideWhenUsed="0"/>
+    <w:lsdException w:name="No Spacing" w:semiHidden="0" w:uiPriority="1" w:unhideWhenUsed="0" w:qFormat="1"/>
+    <w:lsdException w:name="Light Shading" w:semiHidden="0" w:uiPriority="60" w:unhideWhenUsed="0"/>
+    <w:lsdException w:name="Light List" w:semiHidden="0" w:uiPriority="61" w:unhideWhenUsed="0"/>
+    <w:lsdException w:name="Light Grid" w:semiHidden="0" w:uiPriority="62" w:unhideWhenUsed="0"/>
+    <w:lsdException w:name="Medium Shading 1" w:semiHidden="0" w:uiPriority="63" w:unhideWhenUsed="0"/>
+    <w:lsdException w:name="Medium Shading 2" w:semiHidden="0" w:uiPriority="64" w:unhideWhenUsed="0"/>
+    <w:lsdException w:name="Medium List 1" w:semiHidden="0" w:uiPriority="65" w:unhideWhenUsed="0"/>
+    <w:lsdException w:name="Medium List 2" w:semiHidden="0" w:uiPriority="66" w:unhideWhenUsed="0"/>
+    <w:lsdException w:name="Medium Grid 1" w:semiHidden="0" w:uiPriority="67" w:unhideWhenUsed="0"/>
+    <w:lsdException w:name="Medium Grid 2" w:semiHidden="0" w:uiPriority="68" w:unhideWhenUsed="0"/>
+    <w:lsdException w:name="Medium Grid 3" w:semiHidden="0" w:uiPriority="69" w:unhideWhenUsed="0"/>
+    <w:lsdException w:name="Dark List" w:semiHidden="0" w:uiPriority="70" w:unhideWhenUsed="0"/>
+    <w:lsdException w:name="Colorful Shading" w:semiHidden="0" w:uiPriority="71" w:unhideWhenUsed="0"/>
+    <w:lsdException w:name="Colorful List" w:semiHidden="0" w:uiPriority="72" w:unhideWhenUsed="0"/>
+    <w:lsdException w:name="Colorful Grid" w:semiHidden="0" w:uiPriority="73" w:unhideWhenUsed="0"/>
+    <w:lsdException w:name="Light Shading Accent 1" w:semiHidden="0" w:uiPriority="60" w:unhideWhenUsed="0"/>
+    <w:lsdException w:name="Light List Accent 1" w:semiHidden="0" w:uiPriority="61" w:unhideWhenUsed="0"/>
+    <w:lsdException w:name="Light Grid Accent 1" w:semiHidden="0" w:uiPriority="62" w:unhideWhenUsed="0"/>
+    <w:lsdException w:name="Medium Shading 1 Accent 1" w:semiHidden="0" w:uiPriority="63" w:unhideWhenUsed="0"/>
+    <w:lsdException w:name="Medium Shading 2 Accent 1" w:semiHidden="0" w:uiPriority="64" w:unhideWhenUsed="0"/>
+    <w:lsdException w:name="Medium List 1 Accent 1" w:semiHidden="0" w:uiPriority="65" w:unhideWhenUsed="0"/>
+    <w:lsdException w:name="Revision" w:unhideWhenUsed="0"/>
+    <w:lsdException w:name="List Paragraph" w:semiHidden="0" w:uiPriority="34" w:unhideWhenUsed="0" w:qFormat="1"/>
+    <w:lsdException w:name="Quote" w:semiHidden="0" w:uiPriority="29" w:unhideWhenUsed="0" w:qFormat="1"/>
+    <w:lsdException w:name="Intense Quote" w:semiHidden="0" w:uiPriority="30" w:unhideWhenUsed="0" w:qFormat="1"/>
+    <w:lsdException w:name="Medium List 2 Accent 1" w:semiHidden="0" w:uiPriority="66" w:unhideWhenUsed="0"/>
+    <w:lsdException w:name="Medium Grid 1 Accent 1" w:semiHidden="0" w:uiPriority="67" w:unhideWhenUsed="0"/>
+    <w:lsdException w:name="Medium Grid 2 Accent 1" w:semiHidden="0" w:uiPriority="68" w:unhideWhenUsed="0"/>
+    <w:lsdException w:name="Medium Grid 3 Accent 1" w:semiHidden="0" w:uiPriority="69" w:unhideWhenUsed="0"/>
+    <w:lsdException w:name="Dark List Accent 1" w:semiHidden="0" w:uiPriority="70" w:unhideWhenUsed="0"/>
+    <w:lsdException w:name="Colorful Shading Accent 1" w:semiHidden="0" w:uiPriority="71" w:unhideWhenUsed="0"/>
+    <w:lsdException w:name="Colorful List Accent 1" w:semiHidden="0" w:uiPriority="72" w:unhideWhenUsed="0"/>
+    <w:lsdException w:name="Colorful Grid Accent 1" w:semiHidden="0" w:uiPriority="73" w:unhideWhenUsed="0"/>
+    <w:lsdException w:name="Light Shading Accent 2" w:semiHidden="0" w:uiPriority="60" w:unhideWhenUsed="0"/>
+    <w:lsdException w:name="Light List Accent 2" w:semiHidden="0" w:uiPriority="61" w:unhideWhenUsed="0"/>
+    <w:lsdException w:name="Light Grid Accent 2" w:semiHidden="0" w:uiPriority="62" w:unhideWhenUsed="0"/>
+    <w:lsdException w:name="Medium Shading 1 Accent 2" w:semiHidden="0" w:uiPriority="63" w:unhideWhenUsed="0"/>
+    <w:lsdException w:name="Medium Shading 2 Accent 2" w:semiHidden="0" w:uiPriority="64" w:unhideWhenUsed="0"/>
+    <w:lsdException w:name="Medium List 1 Accent 2" w:semiHidden="0" w:uiPriority="65" w:unhideWhenUsed="0"/>
+    <w:lsdException w:name="Medium List 2 Accent 2" w:semiHidden="0" w:uiPriority="66" w:unhideWhenUsed="0"/>
+    <w:lsdException w:name="Medium Grid 1 Accent 2" w:semiHidden="0" w:uiPriority="67" w:unhideWhenUsed="0"/>
+    <w:lsdException w:name="Medium Grid 2 Accent 2" w:semiHidden="0" w:uiPriority="68" w:unhideWhenUsed="0"/>
+    <w:lsdException w:name="Medium Grid 3 Accent 2" w:semiHidden="0" w:uiPriority="69" w:unhideWhenUsed="0"/>
+    <w:lsdException w:name="Dark List Accent 2" w:semiHidden="0" w:uiPriority="70" w:unhideWhenUsed="0"/>
+    <w:lsdException w:name="Colorful Shading Accent 2" w:semiHidden="0" w:uiPriority="71" w:unhideWhenUsed="0"/>
+    <w:lsdException w:name="Colorful List Accent 2" w:semiHidden="0" w:uiPriority="72" w:unhideWhenUsed="0"/>
+    <w:lsdException w:name="Colorful Grid Accent 2" w:semiHidden="0" w:uiPriority="73" w:unhideWhenUsed="0"/>
+    <w:lsdException w:name="Light Shading Accent 3" w:semiHidden="0" w:uiPriority="60" w:unhideWhenUsed="0"/>
+    <w:lsdException w:name="Light List Accent 3" w:semiHidden="0" w:uiPriority="61" w:unhideWhenUsed="0"/>
+    <w:lsdException w:name="Light Grid Accent 3" w:semiHidden="0" w:uiPriority="62" w:unhideWhenUsed="0"/>
+    <w:lsdException w:name="Medium Shading 1 Accent 3" w:semiHidden="0" w:uiPriority="63" w:unhideWhenUsed="0"/>
+    <w:lsdException w:name="Medium Shading 2 Accent 3" w:semiHidden="0" w:uiPriority="64" w:unhideWhenUsed="0"/>
+    <w:lsdException w:name="Medium List 1 Accent 3" w:semiHidden="0" w:uiPriority="65" w:unhideWhenUsed="0"/>
+    <w:lsdException w:name="Medium List 2 Accent 3" w:semiHidden="0" w:uiPriority="66" w:unhideWhenUsed="0"/>
+    <w:lsdException w:name="Medium Grid 1 Accent 3" w:semiHidden="0" w:uiPriority="67" w:unhideWhenUsed="0"/>
+    <w:lsdException w:name="Medium Grid 2 Accent 3" w:semiHidden="0" w:uiPriority="68" w:unhideWhenUsed="0"/>
+    <w:lsdException w:name="Medium Grid 3 Accent 3" w:semiHidden="0" w:uiPriority="69" w:unhideWhenUsed="0"/>
+    <w:lsdException w:name="Dark List Accent 3" w:semiHidden="0" w:uiPriority="70" w:unhideWhenUsed="0"/>
+    <w:lsdException w:name="Colorful Shading Accent 3" w:semiHidden="0" w:uiPriority="71" w:unhideWhenUsed="0"/>
+    <w:lsdException w:name="Colorful List Accent 3" w:semiHidden="0" w:uiPriority="72" w:unhideWhenUsed="0"/>
+    <w:lsdException w:name="Colorful Grid Accent 3" w:semiHidden="0" w:uiPriority="73" w:unhideWhenUsed="0"/>
+    <w:lsdException w:name="Light Shading Accent 4" w:semiHidden="0" w:uiPriority="60" w:unhideWhenUsed="0"/>
+    <w:lsdException w:name="Light List Accent 4" w:semiHidden="0" w:uiPriority="61" w:unhideWhenUsed="0"/>
+    <w:lsdException w:name="Light Grid Accent 4" w:semiHidden="0" w:uiPriority="62" w:unhideWhenUsed="0"/>
+    <w:lsdException w:name="Medium Shading 1 Accent 4" w:semiHidden="0" w:uiPriority="63" w:unhideWhenUsed="0"/>
+    <w:lsdException w:name="Medium Shading 2 Accent 4" w:semiHidden="0" w:uiPriority="64" w:unhideWhenUsed="0"/>
+    <w:lsdException w:name="Medium List 1 Accent 4" w:semiHidden="0" w:uiPriority="65" w:unhideWhenUsed="0"/>
+    <w:lsdException w:name="Medium List 2 Accent 4" w:semiHidden="0" w:uiPriority="66" w:unhideWhenUsed="0"/>
+    <w:lsdException w:name="Medium Grid 1 Accent 4" w:semiHidden="0" w:uiPriority="67" w:unhideWhenUsed="0"/>
+    <w:lsdException w:name="Medium Grid 2 Accent 4" w:semiHidden="0" w:uiPriority="68" w:unhideWhenUsed="0"/>
+    <w:lsdException w:name="Medium Grid 3 Accent 4" w:semiHidden="0" w:uiPriority="69" w:unhideWhenUsed="0"/>
+    <w:lsdException w:name="Dark List Accent 4" w:semiHidden="0" w:uiPriority="70" w:unhideWhenUsed="0"/>
+    <w:lsdException w:name="Colorful Shading Accent 4" w:semiHidden="0" w:uiPriority="71" w:unhideWhenUsed="0"/>
+    <w:lsdException w:name="Colorful List Accent 4" w:semiHidden="0" w:uiPriority="72" w:unhideWhenUsed="0"/>
+    <w:lsdException w:name="Colorful Grid Accent 4" w:semiHidden="0" w:uiPriority="73" w:unhideWhenUsed="0"/>
+    <w:lsdException w:name="Light Shading Accent 5" w:semiHidden="0" w:uiPriority="60" w:unhideWhenUsed="0"/>
+    <w:lsdException w:name="Light List Accent 5" w:semiHidden="0" w:uiPriority="61" w:unhideWhenUsed="0"/>
+    <w:lsdException w:name="Light Grid Accent 5" w:semiHidden="0" w:uiPriority="62" w:unhideWhenUsed="0"/>
+    <w:lsdException w:name="Medium Shading 1 Accent 5" w:semiHidden="0" w:uiPriority="63" w:unhideWhenUsed="0"/>
+    <w:lsdException w:name="Medium Shading 2 Accent 5" w:semiHidden="0" w:uiPriority="64" w:unhideWhenUsed="0"/>
+    <w:lsdException w:name="Medium List 1 Accent 5" w:semiHidden="0" w:uiPriority="65" w:unhideWhenUsed="0"/>
+    <w:lsdException w:name="Medium List 2 Accent 5" w:semiHidden="0" w:uiPriority="66" w:unhideWhenUsed="0"/>
+    <w:lsdException w:name="Medium Grid 1 Accent 5" w:semiHidden="0" w:uiPriority="67" w:unhideWhenUsed="0"/>
+    <w:lsdException w:name="Medium Grid 2 Accent 5" w:semiHidden="0" w:uiPriority="68" w:unhideWhenUsed="0"/>
+    <w:lsdException w:name="Medium Grid 3 Accent 5" w:semiHidden="0" w:uiPriority="69" w:unhideWhenUsed="0"/>
+    <w:lsdException w:name="Dark List Accent 5" w:semiHidden="0" w:uiPriority="70" w:unhideWhenUsed="0"/>
+    <w:lsdException w:name="Colorful Shading Accent 5" w:semiHidden="0" w:uiPriority="71" w:unhideWhenUsed="0"/>
+    <w:lsdException w:name="Colorful List Accent 5" w:semiHidden="0" w:uiPriority="72" w:unhideWhenUsed="0"/>
+    <w:lsdException w:name="Colorful Grid Accent 5" w:semiHidden="0" w:uiPriority="73" w:unhideWhenUsed="0"/>
+    <w:lsdException w:name="Light Shading Accent 6" w:semiHidden="0" w:uiPriority="60" w:unhideWhenUsed="0"/>
+    <w:lsdException w:name="Light List Accent 6" w:semiHidden="0" w:uiPriority="61" w:unhideWhenUsed="0"/>
+    <w:lsdException w:name="Light Grid Accent 6" w:semiHidden="0" w:uiPriority="62" w:unhideWhenUsed="0"/>
+    <w:lsdException w:name="Medium Shading 1 Accent 6" w:semiHidden="0" w:uiPriority="63" w:unhideWhenUsed="0"/>
+    <w:lsdException w:name="Medium Shading 2 Accent 6" w:semiHidden="0" w:uiPriority="64" w:unhideWhenUsed="0"/>
+    <w:lsdException w:name="Medium List 1 Accent 6" w:semiHidden="0" w:uiPriority="65" w:unhideWhenUsed="0"/>
+    <w:lsdException w:name="Medium List 2 Accent 6" w:semiHidden="0" w:uiPriority="66" w:unhideWhenUsed="0"/>
+    <w:lsdException w:name="Medium Grid 1 Accent 6" w:semiHidden="0" w:uiPriority="67" w:unhideWhenUsed="0"/>
+    <w:lsdException w:name="Medium Grid 2 Accent 6" w:semiHidden="0" w:uiPriority="68" w:unhideWhenUsed="0"/>
+    <w:lsdException w:name="Medium Grid 3 Accent 6" w:semiHidden="0" w:uiPriority="69" w:unhideWhenUsed="0"/>
+    <w:lsdException w:name="Dark List Accent 6" w:semiHidden="0" w:uiPriority="70" w:unhideWhenUsed="0"/>
+    <w:lsdException w:name="Colorful Shading Accent 6" w:semiHidden="0" w:uiPriority="71" w:unhideWhenUsed="0"/>
+    <w:lsdException w:name="Colorful List Accent 6" w:semiHidden="0" w:uiPriority="72" w:unhideWhenUsed="0"/>
+    <w:lsdException w:name="Colorful Grid Accent 6" w:semiHidden="0" w:uiPriority="73" w:unhideWhenUsed="0"/>
+    <w:lsdException w:name="Subtle Emphasis" w:semiHidden="0" w:uiPriority="19" w:unhideWhenUsed="0" w:qFormat="1"/>
+    <w:lsdException w:name="Intense Emphasis" w:semiHidden="0" w:uiPriority="21" w:unhideWhenUsed="0" w:qFormat="1"/>
+    <w:lsdException w:name="Subtle Reference" w:semiHidden="0" w:uiPriority="31" w:unhideWhenUsed="0" w:qFormat="1"/>
+    <w:lsdException w:name="Intense Reference" w:semiHidden="0" w:uiPriority="32" w:unhideWhenUsed="0" w:qFormat="1"/>
+    <w:lsdException w:name="Book Title" w:semiHidden="0" w:uiPriority="33" w:unhideWhenUsed="0" w:qFormat="1"/>
+    <w:lsdException w:name="Bibliography" w:uiPriority="37"/>
+    <w:lsdException w:name="TOC Heading" w:uiPriority="39" w:qFormat="1"/>
   </w:latentStyles>
   <w:style w:type="paragraph" w:default="1" w:styleId="Normal">
     <w:name w:val="Normal"/>
     <w:qFormat/>
+    <w:rsid w:val="002756DF"/>
   </w:style>
   <w:style w:type="character" w:default="1" w:styleId="DefaultParagraphFont">
     <w:name w:val="Default Paragraph Font"/>
@@ -3819,6 +3356,7 @@
     <w:uiPriority w:val="99"/>
     <w:semiHidden/>
     <w:unhideWhenUsed/>
+    <w:qFormat/>
     <w:tblPr>
       <w:tblInd w:w="0" w:type="dxa"/>
       <w:tblCellMar>
@@ -3844,6 +3382,7 @@
       <w:spacing w:after="0" w:line="240" w:lineRule="auto"/>
     </w:pPr>
     <w:tblPr>
+      <w:tblInd w:w="0" w:type="dxa"/>
       <w:tblBorders>
         <w:top w:val="single" w:sz="4" w:space="0" w:color="auto"/>
         <w:left w:val="single" w:sz="4" w:space="0" w:color="auto"/>
@@ -3852,6 +3391,12 @@
         <w:insideH w:val="single" w:sz="4" w:space="0" w:color="auto"/>
         <w:insideV w:val="single" w:sz="4" w:space="0" w:color="auto"/>
       </w:tblBorders>
+      <w:tblCellMar>
+        <w:top w:w="0" w:type="dxa"/>
+        <w:left w:w="108" w:type="dxa"/>
+        <w:bottom w:w="0" w:type="dxa"/>
+        <w:right w:w="108" w:type="dxa"/>
+      </w:tblCellMar>
     </w:tblPr>
   </w:style>
 </w:styles>
@@ -3900,7 +3445,7 @@
     </a:clrScheme>
     <a:fontScheme name="Office">
       <a:majorFont>
-        <a:latin typeface="Calibri Light" panose="020F0302020204030204"/>
+        <a:latin typeface="Calibri Light"/>
         <a:ea typeface=""/>
         <a:cs typeface=""/>
         <a:font script="Jpan" typeface="ＭＳ ゴシック"/>
@@ -3935,7 +3480,7 @@
         <a:font script="Geor" typeface="Sylfaen"/>
       </a:majorFont>
       <a:minorFont>
-        <a:latin typeface="Calibri" panose="020F0502020204030204"/>
+        <a:latin typeface="Calibri"/>
         <a:ea typeface=""/>
         <a:cs typeface=""/>
         <a:font script="Jpan" typeface="ＭＳ 明朝"/>
@@ -4112,7 +3657,7 @@
   <a:extraClrSchemeLst/>
   <a:extLst>
     <a:ext uri="{05A4C25C-085E-4340-85A3-A5531E510DB2}">
-      <thm15:themeFamily xmlns:thm15="http://schemas.microsoft.com/office/thememl/2012/main" name="Office Theme" id="{62F939B6-93AF-4DB8-9C6B-D6C7DFDC589F}" vid="{4A3C46E8-61CC-4603-A589-7422A47A8E4A}"/>
+      <thm15:themeFamily xmlns:thm15="http://schemas.microsoft.com/office/thememl/2012/main" xmlns="" name="Office Theme" id="{62F939B6-93AF-4DB8-9C6B-D6C7DFDC589F}" vid="{4A3C46E8-61CC-4603-A589-7422A47A8E4A}"/>
     </a:ext>
   </a:extLst>
 </a:theme>
@@ -4123,7 +3668,7 @@
 </file>
 
 <file path=customXml/itemProps1.xml><?xml version="1.0" encoding="utf-8"?>
-<ds:datastoreItem xmlns:ds="http://schemas.openxmlformats.org/officeDocument/2006/customXml" ds:itemID="{ED2F395D-1E25-43FE-A18C-358A1BCE5091}">
+<ds:datastoreItem xmlns:ds="http://schemas.openxmlformats.org/officeDocument/2006/customXml" ds:itemID="{D3EEF41E-1CCC-496D-8B53-37F97B0106C8}">
   <ds:schemaRefs>
     <ds:schemaRef ds:uri="http://schemas.openxmlformats.org/officeDocument/2006/bibliography"/>
   </ds:schemaRefs>

</xml_diff>